<commit_message>
move ss to main folder
</commit_message>
<xml_diff>
--- a/Test case.docx
+++ b/Test case.docx
@@ -2,6 +2,29 @@
 <file path=word/document.xml><?xml version="1.0" encoding="utf-8"?>
 <w:document xmlns:wpc="http://schemas.microsoft.com/office/word/2010/wordprocessingCanvas" xmlns:cx="http://schemas.microsoft.com/office/drawing/2014/chartex" xmlns:cx1="http://schemas.microsoft.com/office/drawing/2015/9/8/chartex" xmlns:cx2="http://schemas.microsoft.com/office/drawing/2015/10/21/chartex" xmlns:cx3="http://schemas.microsoft.com/office/drawing/2016/5/9/chartex" xmlns:cx4="http://schemas.microsoft.com/office/drawing/2016/5/10/chartex" xmlns:cx5="http://schemas.microsoft.com/office/drawing/2016/5/11/chartex" xmlns:cx6="http://schemas.microsoft.com/office/drawing/2016/5/12/chartex" xmlns:cx7="http://schemas.microsoft.com/office/drawing/2016/5/13/chartex" xmlns:cx8="http://schemas.microsoft.com/office/drawing/2016/5/14/chartex" xmlns:mc="http://schemas.openxmlformats.org/markup-compatibility/2006" xmlns:aink="http://schemas.microsoft.com/office/drawing/2016/ink" xmlns:am3d="http://schemas.microsoft.com/office/drawing/2017/model3d" xmlns:o="urn:schemas-microsoft-com:office:office" xmlns:r="http://schemas.openxmlformats.org/officeDocument/2006/relationships" xmlns:m="http://schemas.openxmlformats.org/officeDocument/2006/math" xmlns:v="urn:schemas-microsoft-com:vml" xmlns:wp14="http://schemas.microsoft.com/office/word/2010/wordprocessingDrawing" xmlns:wp="http://schemas.openxmlformats.org/drawingml/2006/wordprocessingDrawing" xmlns:w10="urn:schemas-microsoft-com:office:word" xmlns:w="http://schemas.openxmlformats.org/wordprocessingml/2006/main" xmlns:w14="http://schemas.microsoft.com/office/word/2010/wordml" xmlns:w15="http://schemas.microsoft.com/office/word/2012/wordml" xmlns:w16cid="http://schemas.microsoft.com/office/word/2016/wordml/cid" xmlns:w16se="http://schemas.microsoft.com/office/word/2015/wordml/symex" xmlns:wpg="http://schemas.microsoft.com/office/word/2010/wordprocessingGroup" xmlns:wpi="http://schemas.microsoft.com/office/word/2010/wordprocessingInk" xmlns:wne="http://schemas.microsoft.com/office/word/2006/wordml" xmlns:wps="http://schemas.microsoft.com/office/word/2010/wordprocessingShape" mc:Ignorable="w14 w15 w16se w16cid wp14">
   <w:body>
+    <w:p>
+      <w:pPr>
+        <w:spacing w:after="0" w:line="240" w:lineRule="auto"/>
+        <w:rPr>
+          <w:rFonts w:ascii="Arial" w:eastAsia="Times New Roman" w:hAnsi="Arial" w:cs="Arial"/>
+          <w:color w:val="000000"/>
+          <w:sz w:val="28"/>
+          <w:szCs w:val="28"/>
+          <w:lang w:eastAsia="zh-CN"/>
+        </w:rPr>
+      </w:pPr>
+      <w:bookmarkStart w:id="0" w:name="_Hlk25399024"/>
+      <w:r>
+        <w:rPr>
+          <w:rFonts w:ascii="Arial" w:eastAsia="Times New Roman" w:hAnsi="Arial" w:cs="Arial"/>
+          <w:color w:val="000000"/>
+          <w:sz w:val="28"/>
+          <w:szCs w:val="28"/>
+          <w:lang w:eastAsia="zh-CN"/>
+        </w:rPr>
+        <w:t>Name: Lee Ze Rong S10182333D</w:t>
+      </w:r>
+    </w:p>
     <w:p>
       <w:pPr>
         <w:spacing w:after="0" w:line="240" w:lineRule="auto"/>
@@ -16,7 +39,36 @@
           <w:lang w:eastAsia="zh-CN"/>
         </w:rPr>
       </w:pPr>
-      <w:bookmarkStart w:id="0" w:name="_Hlk25399024"/>
+    </w:p>
+    <w:p>
+      <w:pPr>
+        <w:spacing w:after="0" w:line="240" w:lineRule="auto"/>
+        <w:rPr>
+          <w:rFonts w:ascii="Arial" w:eastAsia="Times New Roman" w:hAnsi="Arial" w:cs="Arial"/>
+          <w:b/>
+          <w:bCs/>
+          <w:color w:val="000000"/>
+          <w:sz w:val="28"/>
+          <w:szCs w:val="28"/>
+          <w:u w:val="single"/>
+          <w:lang w:eastAsia="zh-CN"/>
+        </w:rPr>
+      </w:pPr>
+    </w:p>
+    <w:p>
+      <w:pPr>
+        <w:spacing w:after="0" w:line="240" w:lineRule="auto"/>
+        <w:rPr>
+          <w:rFonts w:ascii="Arial" w:eastAsia="Times New Roman" w:hAnsi="Arial" w:cs="Arial"/>
+          <w:b/>
+          <w:bCs/>
+          <w:color w:val="000000"/>
+          <w:sz w:val="28"/>
+          <w:szCs w:val="28"/>
+          <w:u w:val="single"/>
+          <w:lang w:eastAsia="zh-CN"/>
+        </w:rPr>
+      </w:pPr>
       <w:r>
         <w:rPr>
           <w:rFonts w:ascii="Arial" w:eastAsia="Times New Roman" w:hAnsi="Arial" w:cs="Arial"/>
@@ -41,9 +93,8 @@
           <w:u w:val="single"/>
           <w:lang w:eastAsia="zh-CN"/>
         </w:rPr>
-        <w:t xml:space="preserve"> (Direct </w:t>
+        <w:t xml:space="preserve"> (</w:t>
       </w:r>
-      <w:proofErr w:type="gramStart"/>
       <w:r>
         <w:rPr>
           <w:rFonts w:ascii="Arial" w:eastAsia="Times New Roman" w:hAnsi="Arial" w:cs="Arial"/>
@@ -55,9 +106,8 @@
           <w:u w:val="single"/>
           <w:lang w:eastAsia="zh-CN"/>
         </w:rPr>
-        <w:t>To</w:t>
+        <w:t>Redirect url</w:t>
       </w:r>
-      <w:proofErr w:type="gramEnd"/>
       <w:r>
         <w:rPr>
           <w:rFonts w:ascii="Arial" w:eastAsia="Times New Roman" w:hAnsi="Arial" w:cs="Arial"/>
@@ -69,7 +119,7 @@
           <w:u w:val="single"/>
           <w:lang w:eastAsia="zh-CN"/>
         </w:rPr>
-        <w:t xml:space="preserve"> Websites)</w:t>
+        <w:t>)</w:t>
       </w:r>
     </w:p>
     <w:bookmarkEnd w:id="0"/>
@@ -1700,8 +1750,6 @@
     <w:p/>
     <w:p/>
     <w:p/>
-    <w:p/>
-    <w:p/>
     <w:p>
       <w:pPr>
         <w:spacing w:after="0" w:line="240" w:lineRule="auto"/>
@@ -1716,6 +1764,8 @@
           <w:lang w:eastAsia="zh-CN"/>
         </w:rPr>
       </w:pPr>
+      <w:bookmarkStart w:id="1" w:name="_GoBack"/>
+      <w:bookmarkEnd w:id="1"/>
       <w:r>
         <w:rPr>
           <w:rFonts w:ascii="Arial" w:eastAsia="Times New Roman" w:hAnsi="Arial" w:cs="Arial"/>
@@ -1916,7 +1966,6 @@
               </w:rPr>
               <w:t xml:space="preserve">Username: </w:t>
             </w:r>
-            <w:proofErr w:type="spellStart"/>
             <w:r>
               <w:rPr>
                 <w:rFonts w:ascii="Times New Roman" w:eastAsia="Times New Roman" w:hAnsi="Times New Roman" w:cs="Times New Roman"/>
@@ -1926,69 +1975,46 @@
               </w:rPr>
               <w:t>ilovenphahaha</w:t>
             </w:r>
-            <w:proofErr w:type="spellEnd"/>
-          </w:p>
-          <w:p>
-            <w:pPr>
-              <w:spacing w:after="0" w:line="240" w:lineRule="auto"/>
-              <w:rPr>
-                <w:rFonts w:ascii="Times New Roman" w:eastAsia="Times New Roman" w:hAnsi="Times New Roman" w:cs="Times New Roman"/>
-                <w:sz w:val="24"/>
-                <w:szCs w:val="24"/>
-                <w:lang w:eastAsia="zh-CN"/>
-              </w:rPr>
-            </w:pPr>
-            <w:r>
-              <w:rPr>
-                <w:rFonts w:ascii="Times New Roman" w:eastAsia="Times New Roman" w:hAnsi="Times New Roman" w:cs="Times New Roman"/>
-                <w:sz w:val="24"/>
-                <w:szCs w:val="24"/>
-                <w:lang w:eastAsia="zh-CN"/>
-              </w:rPr>
-              <w:t xml:space="preserve">Password: </w:t>
-            </w:r>
-            <w:proofErr w:type="spellStart"/>
-            <w:r>
-              <w:rPr>
-                <w:rFonts w:ascii="Times New Roman" w:eastAsia="Times New Roman" w:hAnsi="Times New Roman" w:cs="Times New Roman"/>
-                <w:sz w:val="24"/>
-                <w:szCs w:val="24"/>
-                <w:lang w:eastAsia="zh-CN"/>
-              </w:rPr>
-              <w:t>sasukexXX</w:t>
-            </w:r>
-            <w:proofErr w:type="spellEnd"/>
-          </w:p>
-          <w:p>
-            <w:pPr>
-              <w:spacing w:after="0" w:line="240" w:lineRule="auto"/>
-              <w:rPr>
-                <w:rFonts w:ascii="Times New Roman" w:eastAsia="Times New Roman" w:hAnsi="Times New Roman" w:cs="Times New Roman"/>
-                <w:sz w:val="24"/>
-                <w:szCs w:val="24"/>
-                <w:lang w:eastAsia="zh-CN"/>
-              </w:rPr>
-            </w:pPr>
-            <w:r>
-              <w:rPr>
-                <w:rFonts w:ascii="Times New Roman" w:eastAsia="Times New Roman" w:hAnsi="Times New Roman" w:cs="Times New Roman"/>
-                <w:sz w:val="24"/>
-                <w:szCs w:val="24"/>
-                <w:lang w:eastAsia="zh-CN"/>
-              </w:rPr>
-              <w:t xml:space="preserve">Password confirmation: </w:t>
-            </w:r>
-            <w:proofErr w:type="spellStart"/>
-            <w:r>
-              <w:rPr>
-                <w:rFonts w:ascii="Times New Roman" w:eastAsia="Times New Roman" w:hAnsi="Times New Roman" w:cs="Times New Roman"/>
-                <w:sz w:val="24"/>
-                <w:szCs w:val="24"/>
-                <w:lang w:eastAsia="zh-CN"/>
-              </w:rPr>
-              <w:t>sasukexXX</w:t>
-            </w:r>
-            <w:proofErr w:type="spellEnd"/>
+          </w:p>
+          <w:p>
+            <w:pPr>
+              <w:spacing w:after="0" w:line="240" w:lineRule="auto"/>
+              <w:rPr>
+                <w:rFonts w:ascii="Times New Roman" w:eastAsia="Times New Roman" w:hAnsi="Times New Roman" w:cs="Times New Roman"/>
+                <w:sz w:val="24"/>
+                <w:szCs w:val="24"/>
+                <w:lang w:eastAsia="zh-CN"/>
+              </w:rPr>
+            </w:pPr>
+            <w:r>
+              <w:rPr>
+                <w:rFonts w:ascii="Times New Roman" w:eastAsia="Times New Roman" w:hAnsi="Times New Roman" w:cs="Times New Roman"/>
+                <w:sz w:val="24"/>
+                <w:szCs w:val="24"/>
+                <w:lang w:eastAsia="zh-CN"/>
+              </w:rPr>
+              <w:t>Password: sasukexXX</w:t>
+            </w:r>
+          </w:p>
+          <w:p>
+            <w:pPr>
+              <w:spacing w:after="0" w:line="240" w:lineRule="auto"/>
+              <w:rPr>
+                <w:rFonts w:ascii="Times New Roman" w:eastAsia="Times New Roman" w:hAnsi="Times New Roman" w:cs="Times New Roman"/>
+                <w:sz w:val="24"/>
+                <w:szCs w:val="24"/>
+                <w:lang w:eastAsia="zh-CN"/>
+              </w:rPr>
+            </w:pPr>
+            <w:r>
+              <w:rPr>
+                <w:rFonts w:ascii="Times New Roman" w:eastAsia="Times New Roman" w:hAnsi="Times New Roman" w:cs="Times New Roman"/>
+                <w:sz w:val="24"/>
+                <w:szCs w:val="24"/>
+                <w:lang w:eastAsia="zh-CN"/>
+              </w:rPr>
+              <w:t>Password confirmation: sasukexXX</w:t>
+            </w:r>
           </w:p>
         </w:tc>
         <w:tc>
@@ -2044,100 +2070,79 @@
                 <w:szCs w:val="24"/>
                 <w:lang w:eastAsia="zh-CN"/>
               </w:rPr>
+              <w:t>Message popup: “The user ‘testerultimate’ was added successfully.”</w:t>
+            </w:r>
+          </w:p>
+          <w:p>
+            <w:pPr>
+              <w:spacing w:after="0" w:line="240" w:lineRule="auto"/>
+              <w:rPr>
+                <w:rFonts w:ascii="Times New Roman" w:eastAsia="Times New Roman" w:hAnsi="Times New Roman" w:cs="Times New Roman"/>
+                <w:sz w:val="24"/>
+                <w:szCs w:val="24"/>
+                <w:lang w:eastAsia="zh-CN"/>
+              </w:rPr>
+            </w:pPr>
+            <w:r>
+              <w:rPr>
+                <w:rFonts w:ascii="Times New Roman" w:eastAsia="Times New Roman" w:hAnsi="Times New Roman" w:cs="Times New Roman"/>
+                <w:sz w:val="24"/>
+                <w:szCs w:val="24"/>
+                <w:lang w:eastAsia="zh-CN"/>
+              </w:rPr>
+              <w:t xml:space="preserve"> </w:t>
+            </w:r>
+          </w:p>
+        </w:tc>
+        <w:tc>
+          <w:tcPr>
+            <w:tcW w:w="1890" w:type="dxa"/>
+            <w:tcBorders>
+              <w:top w:val="single" w:sz="8" w:space="0" w:color="000000"/>
+              <w:left w:val="single" w:sz="8" w:space="0" w:color="000000"/>
+              <w:bottom w:val="single" w:sz="8" w:space="0" w:color="000000"/>
+              <w:right w:val="single" w:sz="8" w:space="0" w:color="000000"/>
+            </w:tcBorders>
+          </w:tcPr>
+          <w:p>
+            <w:pPr>
+              <w:spacing w:after="0" w:line="240" w:lineRule="auto"/>
+              <w:rPr>
+                <w:rFonts w:ascii="Times New Roman" w:eastAsia="Times New Roman" w:hAnsi="Times New Roman" w:cs="Times New Roman"/>
+                <w:sz w:val="24"/>
+                <w:szCs w:val="24"/>
+                <w:lang w:eastAsia="zh-CN"/>
+              </w:rPr>
+            </w:pPr>
+            <w:r>
+              <w:rPr>
+                <w:rFonts w:ascii="Times New Roman" w:eastAsia="Times New Roman" w:hAnsi="Times New Roman" w:cs="Times New Roman"/>
+                <w:sz w:val="24"/>
+                <w:szCs w:val="24"/>
+                <w:lang w:eastAsia="zh-CN"/>
+              </w:rPr>
+              <w:t>Able to create user successfully</w:t>
+            </w:r>
+          </w:p>
+          <w:p>
+            <w:pPr>
+              <w:spacing w:after="0" w:line="240" w:lineRule="auto"/>
+              <w:rPr>
+                <w:rFonts w:ascii="Times New Roman" w:eastAsia="Times New Roman" w:hAnsi="Times New Roman" w:cs="Times New Roman"/>
+                <w:sz w:val="24"/>
+                <w:szCs w:val="24"/>
+                <w:lang w:eastAsia="zh-CN"/>
+              </w:rPr>
+            </w:pPr>
+            <w:r>
+              <w:rPr>
+                <w:rFonts w:ascii="Times New Roman" w:eastAsia="Times New Roman" w:hAnsi="Times New Roman" w:cs="Times New Roman"/>
+                <w:sz w:val="24"/>
+                <w:szCs w:val="24"/>
+                <w:lang w:eastAsia="zh-CN"/>
+              </w:rPr>
               <w:t>Message popup: “The user ‘</w:t>
             </w:r>
-            <w:proofErr w:type="spellStart"/>
-            <w:r>
-              <w:rPr>
-                <w:rFonts w:ascii="Times New Roman" w:eastAsia="Times New Roman" w:hAnsi="Times New Roman" w:cs="Times New Roman"/>
-                <w:sz w:val="24"/>
-                <w:szCs w:val="24"/>
-                <w:lang w:eastAsia="zh-CN"/>
-              </w:rPr>
-              <w:t>testerultimate</w:t>
-            </w:r>
-            <w:proofErr w:type="spellEnd"/>
-            <w:r>
-              <w:rPr>
-                <w:rFonts w:ascii="Times New Roman" w:eastAsia="Times New Roman" w:hAnsi="Times New Roman" w:cs="Times New Roman"/>
-                <w:sz w:val="24"/>
-                <w:szCs w:val="24"/>
-                <w:lang w:eastAsia="zh-CN"/>
-              </w:rPr>
-              <w:t>’ was added successfully.”</w:t>
-            </w:r>
-          </w:p>
-          <w:p>
-            <w:pPr>
-              <w:spacing w:after="0" w:line="240" w:lineRule="auto"/>
-              <w:rPr>
-                <w:rFonts w:ascii="Times New Roman" w:eastAsia="Times New Roman" w:hAnsi="Times New Roman" w:cs="Times New Roman"/>
-                <w:sz w:val="24"/>
-                <w:szCs w:val="24"/>
-                <w:lang w:eastAsia="zh-CN"/>
-              </w:rPr>
-            </w:pPr>
-            <w:r>
-              <w:rPr>
-                <w:rFonts w:ascii="Times New Roman" w:eastAsia="Times New Roman" w:hAnsi="Times New Roman" w:cs="Times New Roman"/>
-                <w:sz w:val="24"/>
-                <w:szCs w:val="24"/>
-                <w:lang w:eastAsia="zh-CN"/>
-              </w:rPr>
-              <w:t xml:space="preserve"> </w:t>
-            </w:r>
-          </w:p>
-        </w:tc>
-        <w:tc>
-          <w:tcPr>
-            <w:tcW w:w="1890" w:type="dxa"/>
-            <w:tcBorders>
-              <w:top w:val="single" w:sz="8" w:space="0" w:color="000000"/>
-              <w:left w:val="single" w:sz="8" w:space="0" w:color="000000"/>
-              <w:bottom w:val="single" w:sz="8" w:space="0" w:color="000000"/>
-              <w:right w:val="single" w:sz="8" w:space="0" w:color="000000"/>
-            </w:tcBorders>
-          </w:tcPr>
-          <w:p>
-            <w:pPr>
-              <w:spacing w:after="0" w:line="240" w:lineRule="auto"/>
-              <w:rPr>
-                <w:rFonts w:ascii="Times New Roman" w:eastAsia="Times New Roman" w:hAnsi="Times New Roman" w:cs="Times New Roman"/>
-                <w:sz w:val="24"/>
-                <w:szCs w:val="24"/>
-                <w:lang w:eastAsia="zh-CN"/>
-              </w:rPr>
-            </w:pPr>
-            <w:r>
-              <w:rPr>
-                <w:rFonts w:ascii="Times New Roman" w:eastAsia="Times New Roman" w:hAnsi="Times New Roman" w:cs="Times New Roman"/>
-                <w:sz w:val="24"/>
-                <w:szCs w:val="24"/>
-                <w:lang w:eastAsia="zh-CN"/>
-              </w:rPr>
-              <w:t>Able to create user successfully</w:t>
-            </w:r>
-          </w:p>
-          <w:p>
-            <w:pPr>
-              <w:spacing w:after="0" w:line="240" w:lineRule="auto"/>
-              <w:rPr>
-                <w:rFonts w:ascii="Times New Roman" w:eastAsia="Times New Roman" w:hAnsi="Times New Roman" w:cs="Times New Roman"/>
-                <w:sz w:val="24"/>
-                <w:szCs w:val="24"/>
-                <w:lang w:eastAsia="zh-CN"/>
-              </w:rPr>
-            </w:pPr>
-            <w:r>
-              <w:rPr>
-                <w:rFonts w:ascii="Times New Roman" w:eastAsia="Times New Roman" w:hAnsi="Times New Roman" w:cs="Times New Roman"/>
-                <w:sz w:val="24"/>
-                <w:szCs w:val="24"/>
-                <w:lang w:eastAsia="zh-CN"/>
-              </w:rPr>
-              <w:t>Message popup: “The user ‘</w:t>
-            </w:r>
-            <w:proofErr w:type="spellStart"/>
             <w:r>
               <w:rPr>
                 <w:rFonts w:ascii="Times New Roman" w:eastAsia="Times New Roman" w:hAnsi="Times New Roman" w:cs="Times New Roman"/>
@@ -2147,7 +2152,6 @@
               </w:rPr>
               <w:t>ilovenphahaha</w:t>
             </w:r>
-            <w:proofErr w:type="spellEnd"/>
             <w:r>
               <w:rPr>
                 <w:rFonts w:ascii="Times New Roman" w:eastAsia="Times New Roman" w:hAnsi="Times New Roman" w:cs="Times New Roman"/>
@@ -2348,52 +2352,28 @@
                 <w:szCs w:val="24"/>
                 <w:lang w:eastAsia="zh-CN"/>
               </w:rPr>
-              <w:t xml:space="preserve">Password: </w:t>
-            </w:r>
-            <w:proofErr w:type="spellStart"/>
-            <w:r>
-              <w:rPr>
-                <w:rFonts w:ascii="Times New Roman" w:eastAsia="Times New Roman" w:hAnsi="Times New Roman" w:cs="Times New Roman"/>
-                <w:sz w:val="24"/>
-                <w:szCs w:val="24"/>
-                <w:lang w:eastAsia="zh-CN"/>
-              </w:rPr>
-              <w:t>Coolninja</w:t>
-            </w:r>
-            <w:proofErr w:type="spellEnd"/>
-          </w:p>
-          <w:p>
-            <w:pPr>
-              <w:spacing w:after="0" w:line="240" w:lineRule="auto"/>
-              <w:rPr>
-                <w:rFonts w:ascii="Times New Roman" w:eastAsia="Times New Roman" w:hAnsi="Times New Roman" w:cs="Times New Roman"/>
-                <w:sz w:val="24"/>
-                <w:szCs w:val="24"/>
-                <w:lang w:eastAsia="zh-CN"/>
-              </w:rPr>
-            </w:pPr>
-            <w:r>
-              <w:rPr>
-                <w:rFonts w:ascii="Times New Roman" w:eastAsia="Times New Roman" w:hAnsi="Times New Roman" w:cs="Times New Roman"/>
-                <w:sz w:val="24"/>
-                <w:szCs w:val="24"/>
-                <w:lang w:eastAsia="zh-CN"/>
-              </w:rPr>
-              <w:t xml:space="preserve">Password </w:t>
-            </w:r>
-            <w:proofErr w:type="spellStart"/>
-            <w:proofErr w:type="gramStart"/>
-            <w:r>
-              <w:rPr>
-                <w:rFonts w:ascii="Times New Roman" w:eastAsia="Times New Roman" w:hAnsi="Times New Roman" w:cs="Times New Roman"/>
-                <w:sz w:val="24"/>
-                <w:szCs w:val="24"/>
-                <w:lang w:eastAsia="zh-CN"/>
-              </w:rPr>
-              <w:t>confirmation:Coolninja</w:t>
-            </w:r>
-            <w:proofErr w:type="spellEnd"/>
-            <w:proofErr w:type="gramEnd"/>
+              <w:t>Password: Coolninja</w:t>
+            </w:r>
+          </w:p>
+          <w:p>
+            <w:pPr>
+              <w:spacing w:after="0" w:line="240" w:lineRule="auto"/>
+              <w:rPr>
+                <w:rFonts w:ascii="Times New Roman" w:eastAsia="Times New Roman" w:hAnsi="Times New Roman" w:cs="Times New Roman"/>
+                <w:sz w:val="24"/>
+                <w:szCs w:val="24"/>
+                <w:lang w:eastAsia="zh-CN"/>
+              </w:rPr>
+            </w:pPr>
+            <w:r>
+              <w:rPr>
+                <w:rFonts w:ascii="Times New Roman" w:eastAsia="Times New Roman" w:hAnsi="Times New Roman" w:cs="Times New Roman"/>
+                <w:sz w:val="24"/>
+                <w:szCs w:val="24"/>
+                <w:lang w:eastAsia="zh-CN"/>
+              </w:rPr>
+              <w:t>Password confirmation:Coolninja</w:t>
+            </w:r>
           </w:p>
         </w:tc>
         <w:tc>
@@ -2571,27 +2551,7 @@
                 <w:szCs w:val="24"/>
                 <w:lang w:eastAsia="zh-CN"/>
               </w:rPr>
-              <w:t xml:space="preserve">Unable to create </w:t>
-            </w:r>
-            <w:proofErr w:type="spellStart"/>
-            <w:r>
-              <w:rPr>
-                <w:rFonts w:ascii="Times New Roman" w:eastAsia="Times New Roman" w:hAnsi="Times New Roman" w:cs="Times New Roman"/>
-                <w:sz w:val="24"/>
-                <w:szCs w:val="24"/>
-                <w:lang w:eastAsia="zh-CN"/>
-              </w:rPr>
-              <w:t>auser</w:t>
-            </w:r>
-            <w:proofErr w:type="spellEnd"/>
-            <w:r>
-              <w:rPr>
-                <w:rFonts w:ascii="Times New Roman" w:eastAsia="Times New Roman" w:hAnsi="Times New Roman" w:cs="Times New Roman"/>
-                <w:sz w:val="24"/>
-                <w:szCs w:val="24"/>
-                <w:lang w:eastAsia="zh-CN"/>
-              </w:rPr>
-              <w:t xml:space="preserve"> because username field is empty.</w:t>
+              <w:t>Unable to create auser because username field is empty.</w:t>
             </w:r>
           </w:p>
         </w:tc>
@@ -2733,7 +2693,6 @@
               </w:rPr>
               <w:t xml:space="preserve">Username: </w:t>
             </w:r>
-            <w:proofErr w:type="spellStart"/>
             <w:r>
               <w:rPr>
                 <w:rFonts w:ascii="Times New Roman" w:eastAsia="Times New Roman" w:hAnsi="Times New Roman" w:cs="Times New Roman"/>
@@ -2743,7 +2702,6 @@
               </w:rPr>
               <w:t>iloveicthahahaha</w:t>
             </w:r>
-            <w:proofErr w:type="spellEnd"/>
           </w:p>
           <w:p>
             <w:pPr>
@@ -3119,19 +3077,8 @@
                 <w:szCs w:val="24"/>
                 <w:lang w:eastAsia="zh-CN"/>
               </w:rPr>
-              <w:t xml:space="preserve">Username: </w:t>
-            </w:r>
-            <w:proofErr w:type="spellStart"/>
-            <w:r>
-              <w:rPr>
-                <w:rFonts w:ascii="Times New Roman" w:eastAsia="Times New Roman" w:hAnsi="Times New Roman" w:cs="Times New Roman"/>
-                <w:sz w:val="24"/>
-                <w:szCs w:val="24"/>
-                <w:lang w:eastAsia="zh-CN"/>
-              </w:rPr>
-              <w:t>Iloveict</w:t>
-            </w:r>
-            <w:proofErr w:type="spellEnd"/>
+              <w:t>Username: Iloveict</w:t>
+            </w:r>
           </w:p>
           <w:p>
             <w:pPr>
@@ -3258,27 +3205,7 @@
                 <w:szCs w:val="24"/>
                 <w:lang w:eastAsia="zh-CN"/>
               </w:rPr>
-              <w:t xml:space="preserve">Password field error message </w:t>
-            </w:r>
-            <w:proofErr w:type="gramStart"/>
-            <w:r>
-              <w:rPr>
-                <w:rFonts w:ascii="Times New Roman" w:eastAsia="Times New Roman" w:hAnsi="Times New Roman" w:cs="Times New Roman"/>
-                <w:sz w:val="24"/>
-                <w:szCs w:val="24"/>
-                <w:lang w:eastAsia="zh-CN"/>
-              </w:rPr>
-              <w:t>display ”This</w:t>
-            </w:r>
-            <w:proofErr w:type="gramEnd"/>
-            <w:r>
-              <w:rPr>
-                <w:rFonts w:ascii="Times New Roman" w:eastAsia="Times New Roman" w:hAnsi="Times New Roman" w:cs="Times New Roman"/>
-                <w:sz w:val="24"/>
-                <w:szCs w:val="24"/>
-                <w:lang w:eastAsia="zh-CN"/>
-              </w:rPr>
-              <w:t xml:space="preserve"> password is too common”</w:t>
+              <w:t>Password field error message display ”This password is too common”</w:t>
             </w:r>
           </w:p>
         </w:tc>
@@ -3511,19 +3438,8 @@
                 <w:szCs w:val="24"/>
                 <w:lang w:eastAsia="zh-CN"/>
               </w:rPr>
-              <w:t xml:space="preserve">Username: </w:t>
-            </w:r>
-            <w:proofErr w:type="spellStart"/>
-            <w:r>
-              <w:rPr>
-                <w:rFonts w:ascii="Times New Roman" w:eastAsia="Times New Roman" w:hAnsi="Times New Roman" w:cs="Times New Roman"/>
-                <w:sz w:val="24"/>
-                <w:szCs w:val="24"/>
-                <w:lang w:eastAsia="zh-CN"/>
-              </w:rPr>
-              <w:t>Iloveict</w:t>
-            </w:r>
-            <w:proofErr w:type="spellEnd"/>
+              <w:t>Username: Iloveict</w:t>
+            </w:r>
           </w:p>
           <w:p>
             <w:pPr>
@@ -3652,27 +3568,7 @@
                 <w:szCs w:val="24"/>
                 <w:lang w:eastAsia="zh-CN"/>
               </w:rPr>
-              <w:t xml:space="preserve">Password field error message </w:t>
-            </w:r>
-            <w:proofErr w:type="gramStart"/>
-            <w:r>
-              <w:rPr>
-                <w:rFonts w:ascii="Times New Roman" w:eastAsia="Times New Roman" w:hAnsi="Times New Roman" w:cs="Times New Roman"/>
-                <w:sz w:val="24"/>
-                <w:szCs w:val="24"/>
-                <w:lang w:eastAsia="zh-CN"/>
-              </w:rPr>
-              <w:t>display ”This</w:t>
-            </w:r>
-            <w:proofErr w:type="gramEnd"/>
-            <w:r>
-              <w:rPr>
-                <w:rFonts w:ascii="Times New Roman" w:eastAsia="Times New Roman" w:hAnsi="Times New Roman" w:cs="Times New Roman"/>
-                <w:sz w:val="24"/>
-                <w:szCs w:val="24"/>
-                <w:lang w:eastAsia="zh-CN"/>
-              </w:rPr>
-              <w:t xml:space="preserve"> </w:t>
+              <w:t xml:space="preserve">Password field error message display ”This </w:t>
             </w:r>
             <w:r>
               <w:rPr>
@@ -3921,7 +3817,6 @@
                 <w:lang w:eastAsia="zh-CN"/>
               </w:rPr>
             </w:pPr>
-            <w:proofErr w:type="spellStart"/>
             <w:r>
               <w:rPr>
                 <w:rFonts w:ascii="Times New Roman" w:eastAsia="Times New Roman" w:hAnsi="Times New Roman" w:cs="Times New Roman"/>
@@ -3931,7 +3826,6 @@
               </w:rPr>
               <w:t>Iloveict</w:t>
             </w:r>
-            <w:proofErr w:type="spellEnd"/>
           </w:p>
           <w:p>
             <w:pPr>
@@ -3963,7 +3857,6 @@
                 <w:lang w:eastAsia="zh-CN"/>
               </w:rPr>
             </w:pPr>
-            <w:proofErr w:type="spellStart"/>
             <w:r>
               <w:rPr>
                 <w:rFonts w:ascii="Times New Roman" w:eastAsia="Times New Roman" w:hAnsi="Times New Roman" w:cs="Times New Roman"/>
@@ -3973,7 +3866,6 @@
               </w:rPr>
               <w:t>Ict</w:t>
             </w:r>
-            <w:proofErr w:type="spellEnd"/>
           </w:p>
           <w:p>
             <w:pPr>
@@ -4005,7 +3897,6 @@
                 <w:lang w:eastAsia="zh-CN"/>
               </w:rPr>
             </w:pPr>
-            <w:proofErr w:type="spellStart"/>
             <w:r>
               <w:rPr>
                 <w:rFonts w:ascii="Times New Roman" w:eastAsia="Times New Roman" w:hAnsi="Times New Roman" w:cs="Times New Roman"/>
@@ -4015,7 +3906,6 @@
               </w:rPr>
               <w:t>Ict</w:t>
             </w:r>
-            <w:proofErr w:type="spellEnd"/>
           </w:p>
         </w:tc>
         <w:tc>
@@ -4082,27 +3972,7 @@
                 <w:szCs w:val="24"/>
                 <w:lang w:eastAsia="zh-CN"/>
               </w:rPr>
-              <w:t xml:space="preserve">Password field error message </w:t>
-            </w:r>
-            <w:proofErr w:type="gramStart"/>
-            <w:r>
-              <w:rPr>
-                <w:rFonts w:ascii="Times New Roman" w:eastAsia="Times New Roman" w:hAnsi="Times New Roman" w:cs="Times New Roman"/>
-                <w:sz w:val="24"/>
-                <w:szCs w:val="24"/>
-                <w:lang w:eastAsia="zh-CN"/>
-              </w:rPr>
-              <w:t>display ”The</w:t>
-            </w:r>
-            <w:proofErr w:type="gramEnd"/>
-            <w:r>
-              <w:rPr>
-                <w:rFonts w:ascii="Times New Roman" w:eastAsia="Times New Roman" w:hAnsi="Times New Roman" w:cs="Times New Roman"/>
-                <w:sz w:val="24"/>
-                <w:szCs w:val="24"/>
-                <w:lang w:eastAsia="zh-CN"/>
-              </w:rPr>
-              <w:t xml:space="preserve"> password is too short. It must contain at least 8 characters”</w:t>
+              <w:t>Password field error message display ”The password is too short. It must contain at least 8 characters”</w:t>
             </w:r>
           </w:p>
         </w:tc>
@@ -4240,7 +4110,33 @@
           <w:u w:val="single"/>
           <w:lang w:eastAsia="zh-CN"/>
         </w:rPr>
-        <w:t>(Login)</w:t>
+        <w:t>(</w:t>
+      </w:r>
+      <w:r>
+        <w:rPr>
+          <w:rFonts w:ascii="Arial" w:eastAsia="Times New Roman" w:hAnsi="Arial" w:cs="Arial"/>
+          <w:b/>
+          <w:bCs/>
+          <w:color w:val="000000"/>
+          <w:sz w:val="28"/>
+          <w:szCs w:val="28"/>
+          <w:u w:val="single"/>
+          <w:lang w:eastAsia="zh-CN"/>
+        </w:rPr>
+        <w:t xml:space="preserve">User </w:t>
+      </w:r>
+      <w:r>
+        <w:rPr>
+          <w:rFonts w:ascii="Arial" w:eastAsia="Times New Roman" w:hAnsi="Arial" w:cs="Arial"/>
+          <w:b/>
+          <w:bCs/>
+          <w:color w:val="000000"/>
+          <w:sz w:val="28"/>
+          <w:szCs w:val="28"/>
+          <w:u w:val="single"/>
+          <w:lang w:eastAsia="zh-CN"/>
+        </w:rPr>
+        <w:t>Login)</w:t>
       </w:r>
     </w:p>
     <w:p>
@@ -4393,19 +4289,8 @@
                 <w:szCs w:val="24"/>
                 <w:lang w:eastAsia="zh-CN"/>
               </w:rPr>
-              <w:t xml:space="preserve">Input Username: </w:t>
-            </w:r>
-            <w:proofErr w:type="spellStart"/>
-            <w:r>
-              <w:rPr>
-                <w:rFonts w:ascii="Times New Roman" w:eastAsia="Times New Roman" w:hAnsi="Times New Roman" w:cs="Times New Roman"/>
-                <w:sz w:val="24"/>
-                <w:szCs w:val="24"/>
-                <w:lang w:eastAsia="zh-CN"/>
-              </w:rPr>
-              <w:t>fakeusername</w:t>
-            </w:r>
-            <w:proofErr w:type="spellEnd"/>
+              <w:t>Input Username: fakeusername</w:t>
+            </w:r>
           </w:p>
           <w:p>
             <w:pPr>
@@ -4448,7 +4333,6 @@
                 <w:lang w:eastAsia="zh-CN"/>
               </w:rPr>
             </w:pPr>
-            <w:proofErr w:type="spellStart"/>
             <w:r>
               <w:rPr>
                 <w:rFonts w:ascii="Times New Roman" w:eastAsia="Times New Roman" w:hAnsi="Times New Roman" w:cs="Times New Roman"/>
@@ -4458,7 +4342,6 @@
               </w:rPr>
               <w:t>fakepassword</w:t>
             </w:r>
-            <w:proofErr w:type="spellEnd"/>
           </w:p>
         </w:tc>
         <w:tc>
@@ -4680,41 +4563,8 @@
                 <w:szCs w:val="24"/>
                 <w:lang w:eastAsia="zh-CN"/>
               </w:rPr>
-              <w:t xml:space="preserve">'Please enter the correct username and password for a staff account. Note that both fields may be case-sensitive.'== </w:t>
-            </w:r>
-            <w:proofErr w:type="spellStart"/>
-            <w:r>
-              <w:rPr>
-                <w:rFonts w:ascii="Times New Roman" w:eastAsia="Times New Roman" w:hAnsi="Times New Roman" w:cs="Times New Roman"/>
-                <w:sz w:val="24"/>
-                <w:szCs w:val="24"/>
-                <w:lang w:eastAsia="zh-CN"/>
-              </w:rPr>
-              <w:t>error_note</w:t>
-            </w:r>
-            <w:proofErr w:type="spellEnd"/>
-            <w:r>
-              <w:rPr>
-                <w:rFonts w:ascii="Times New Roman" w:eastAsia="Times New Roman" w:hAnsi="Times New Roman" w:cs="Times New Roman"/>
-                <w:sz w:val="24"/>
-                <w:szCs w:val="24"/>
-                <w:lang w:eastAsia="zh-CN"/>
-              </w:rPr>
-              <w:t xml:space="preserve"> and 'Log in | Django site admin' == </w:t>
-            </w:r>
-            <w:proofErr w:type="spellStart"/>
-            <w:proofErr w:type="gramStart"/>
-            <w:r>
-              <w:rPr>
-                <w:rFonts w:ascii="Times New Roman" w:eastAsia="Times New Roman" w:hAnsi="Times New Roman" w:cs="Times New Roman"/>
-                <w:sz w:val="24"/>
-                <w:szCs w:val="24"/>
-                <w:lang w:eastAsia="zh-CN"/>
-              </w:rPr>
-              <w:t>driver.title</w:t>
-            </w:r>
-            <w:proofErr w:type="spellEnd"/>
-            <w:proofErr w:type="gramEnd"/>
+              <w:t>'Please enter the correct username and password for a staff account. Note that both fields may be case-sensitive.'== error_note and 'Log in | Django site admin' == driver.title</w:t>
+            </w:r>
           </w:p>
         </w:tc>
         <w:tc>
@@ -4744,27 +4594,7 @@
                 <w:szCs w:val="24"/>
                 <w:lang w:eastAsia="zh-CN"/>
               </w:rPr>
-              <w:t xml:space="preserve">Account has not register yet </w:t>
-            </w:r>
-            <w:proofErr w:type="gramStart"/>
-            <w:r>
-              <w:rPr>
-                <w:rFonts w:ascii="Times New Roman" w:eastAsia="Times New Roman" w:hAnsi="Times New Roman" w:cs="Times New Roman"/>
-                <w:sz w:val="24"/>
-                <w:szCs w:val="24"/>
-                <w:lang w:eastAsia="zh-CN"/>
-              </w:rPr>
-              <w:t>this is why</w:t>
-            </w:r>
-            <w:proofErr w:type="gramEnd"/>
-            <w:r>
-              <w:rPr>
-                <w:rFonts w:ascii="Times New Roman" w:eastAsia="Times New Roman" w:hAnsi="Times New Roman" w:cs="Times New Roman"/>
-                <w:sz w:val="24"/>
-                <w:szCs w:val="24"/>
-                <w:lang w:eastAsia="zh-CN"/>
-              </w:rPr>
-              <w:t xml:space="preserve"> it unable to login</w:t>
+              <w:t>Account has not register yet this is why it unable to login</w:t>
             </w:r>
           </w:p>
         </w:tc>
@@ -6038,7 +5868,33 @@
           <w:u w:val="single"/>
           <w:lang w:eastAsia="zh-CN"/>
         </w:rPr>
-        <w:t>(Submit post in blog)</w:t>
+        <w:t>(</w:t>
+      </w:r>
+      <w:r>
+        <w:rPr>
+          <w:rFonts w:ascii="Arial" w:eastAsia="Times New Roman" w:hAnsi="Arial" w:cs="Arial"/>
+          <w:b/>
+          <w:bCs/>
+          <w:color w:val="000000"/>
+          <w:sz w:val="28"/>
+          <w:szCs w:val="28"/>
+          <w:u w:val="single"/>
+          <w:lang w:eastAsia="zh-CN"/>
+        </w:rPr>
+        <w:t>Blog post</w:t>
+      </w:r>
+      <w:r>
+        <w:rPr>
+          <w:rFonts w:ascii="Arial" w:eastAsia="Times New Roman" w:hAnsi="Arial" w:cs="Arial"/>
+          <w:b/>
+          <w:bCs/>
+          <w:color w:val="000000"/>
+          <w:sz w:val="28"/>
+          <w:szCs w:val="28"/>
+          <w:u w:val="single"/>
+          <w:lang w:eastAsia="zh-CN"/>
+        </w:rPr>
+        <w:t>)</w:t>
       </w:r>
     </w:p>
     <w:p>
@@ -6244,8 +6100,6 @@
                 <w:lang w:eastAsia="zh-CN"/>
               </w:rPr>
             </w:pPr>
-            <w:proofErr w:type="spellStart"/>
-            <w:proofErr w:type="gramStart"/>
             <w:r>
               <w:rPr>
                 <w:rFonts w:ascii="Times New Roman" w:eastAsia="Times New Roman" w:hAnsi="Times New Roman" w:cs="Times New Roman"/>
@@ -6255,8 +6109,6 @@
               </w:rPr>
               <w:t>Name:Alice</w:t>
             </w:r>
-            <w:proofErr w:type="spellEnd"/>
-            <w:proofErr w:type="gramEnd"/>
           </w:p>
           <w:p>
             <w:pPr>
@@ -6416,36 +6268,16 @@
                 <w:szCs w:val="24"/>
                 <w:lang w:eastAsia="zh-CN"/>
               </w:rPr>
-              <w:t xml:space="preserve"> comment is not post successful because </w:t>
-            </w:r>
-            <w:proofErr w:type="gramStart"/>
-            <w:r>
-              <w:rPr>
-                <w:rFonts w:ascii="Times New Roman" w:eastAsia="Times New Roman" w:hAnsi="Times New Roman" w:cs="Times New Roman"/>
-                <w:sz w:val="24"/>
-                <w:szCs w:val="24"/>
-                <w:lang w:eastAsia="zh-CN"/>
-              </w:rPr>
-              <w:t xml:space="preserve">the </w:t>
-            </w:r>
-            <w:r>
-              <w:rPr>
-                <w:rFonts w:ascii="Times New Roman" w:eastAsia="Times New Roman" w:hAnsi="Times New Roman" w:cs="Times New Roman"/>
-                <w:sz w:val="24"/>
-                <w:szCs w:val="24"/>
-                <w:lang w:eastAsia="zh-CN"/>
-              </w:rPr>
-              <w:t xml:space="preserve"> user</w:t>
-            </w:r>
-            <w:proofErr w:type="gramEnd"/>
-            <w:r>
-              <w:rPr>
-                <w:rFonts w:ascii="Times New Roman" w:eastAsia="Times New Roman" w:hAnsi="Times New Roman" w:cs="Times New Roman"/>
-                <w:sz w:val="24"/>
-                <w:szCs w:val="24"/>
-                <w:lang w:eastAsia="zh-CN"/>
-              </w:rPr>
-              <w:t xml:space="preserve"> has submitted empty comment on the comment box.</w:t>
+              <w:t xml:space="preserve"> comment is not post successful because the </w:t>
+            </w:r>
+            <w:r>
+              <w:rPr>
+                <w:rFonts w:ascii="Times New Roman" w:eastAsia="Times New Roman" w:hAnsi="Times New Roman" w:cs="Times New Roman"/>
+                <w:sz w:val="24"/>
+                <w:szCs w:val="24"/>
+                <w:lang w:eastAsia="zh-CN"/>
+              </w:rPr>
+              <w:t xml:space="preserve"> user has submitted empty comment on the comment box.</w:t>
             </w:r>
             <w:r>
               <w:rPr>
@@ -6781,27 +6613,7 @@
                 <w:szCs w:val="24"/>
                 <w:lang w:eastAsia="zh-CN"/>
               </w:rPr>
-              <w:t xml:space="preserve"> and </w:t>
-            </w:r>
-            <w:proofErr w:type="gramStart"/>
-            <w:r>
-              <w:rPr>
-                <w:rFonts w:ascii="Times New Roman" w:eastAsia="Times New Roman" w:hAnsi="Times New Roman" w:cs="Times New Roman"/>
-                <w:sz w:val="24"/>
-                <w:szCs w:val="24"/>
-                <w:lang w:eastAsia="zh-CN"/>
-              </w:rPr>
-              <w:t>this is why</w:t>
-            </w:r>
-            <w:proofErr w:type="gramEnd"/>
-            <w:r>
-              <w:rPr>
-                <w:rFonts w:ascii="Times New Roman" w:eastAsia="Times New Roman" w:hAnsi="Times New Roman" w:cs="Times New Roman"/>
-                <w:sz w:val="24"/>
-                <w:szCs w:val="24"/>
-                <w:lang w:eastAsia="zh-CN"/>
-              </w:rPr>
-              <w:t xml:space="preserve"> the comment didn’t post successfully </w:t>
+              <w:t xml:space="preserve"> and this is why the comment didn’t post successfully </w:t>
             </w:r>
           </w:p>
         </w:tc>
@@ -7370,7 +7182,33 @@
           <w:u w:val="single"/>
           <w:lang w:eastAsia="zh-CN"/>
         </w:rPr>
-        <w:t>(Maintain list of valid users)</w:t>
+        <w:t xml:space="preserve">(Maintain </w:t>
+      </w:r>
+      <w:r>
+        <w:rPr>
+          <w:rFonts w:ascii="Arial" w:eastAsia="Times New Roman" w:hAnsi="Arial" w:cs="Arial"/>
+          <w:b/>
+          <w:bCs/>
+          <w:color w:val="000000"/>
+          <w:sz w:val="28"/>
+          <w:szCs w:val="28"/>
+          <w:u w:val="single"/>
+          <w:lang w:eastAsia="zh-CN"/>
+        </w:rPr>
+        <w:t>userlist</w:t>
+      </w:r>
+      <w:r>
+        <w:rPr>
+          <w:rFonts w:ascii="Arial" w:eastAsia="Times New Roman" w:hAnsi="Arial" w:cs="Arial"/>
+          <w:b/>
+          <w:bCs/>
+          <w:color w:val="000000"/>
+          <w:sz w:val="28"/>
+          <w:szCs w:val="28"/>
+          <w:u w:val="single"/>
+          <w:lang w:eastAsia="zh-CN"/>
+        </w:rPr>
+        <w:t>)</w:t>
       </w:r>
     </w:p>
     <w:p>
@@ -7713,7 +7551,33 @@
           <w:u w:val="single"/>
           <w:lang w:eastAsia="zh-CN"/>
         </w:rPr>
-        <w:t>(Add category and posts)</w:t>
+        <w:t>(</w:t>
+      </w:r>
+      <w:r>
+        <w:rPr>
+          <w:rFonts w:ascii="Arial" w:eastAsia="Times New Roman" w:hAnsi="Arial" w:cs="Arial"/>
+          <w:b/>
+          <w:bCs/>
+          <w:color w:val="000000"/>
+          <w:sz w:val="28"/>
+          <w:szCs w:val="28"/>
+          <w:u w:val="single"/>
+          <w:lang w:eastAsia="zh-CN"/>
+        </w:rPr>
+        <w:t>Create post and category</w:t>
+      </w:r>
+      <w:r>
+        <w:rPr>
+          <w:rFonts w:ascii="Arial" w:eastAsia="Times New Roman" w:hAnsi="Arial" w:cs="Arial"/>
+          <w:b/>
+          <w:bCs/>
+          <w:color w:val="000000"/>
+          <w:sz w:val="28"/>
+          <w:szCs w:val="28"/>
+          <w:u w:val="single"/>
+          <w:lang w:eastAsia="zh-CN"/>
+        </w:rPr>
+        <w:t>)</w:t>
       </w:r>
     </w:p>
     <w:p>
@@ -7886,19 +7750,8 @@
                 <w:szCs w:val="24"/>
                 <w:lang w:eastAsia="zh-CN"/>
               </w:rPr>
-              <w:t xml:space="preserve">Weekend </w:t>
-            </w:r>
-            <w:proofErr w:type="spellStart"/>
-            <w:r>
-              <w:rPr>
-                <w:rFonts w:ascii="Times New Roman" w:eastAsia="Times New Roman" w:hAnsi="Times New Roman" w:cs="Times New Roman"/>
-                <w:sz w:val="24"/>
-                <w:szCs w:val="24"/>
-                <w:lang w:eastAsia="zh-CN"/>
-              </w:rPr>
-              <w:t>Actvity</w:t>
-            </w:r>
-            <w:proofErr w:type="spellEnd"/>
+              <w:t>Weekend Actvity</w:t>
+            </w:r>
           </w:p>
         </w:tc>
         <w:tc>
@@ -8430,25 +8283,14 @@
                 <w:lang w:eastAsia="zh-CN"/>
               </w:rPr>
             </w:pPr>
-            <w:proofErr w:type="spellStart"/>
-            <w:r>
-              <w:rPr>
-                <w:rFonts w:ascii="Times New Roman" w:eastAsia="Times New Roman" w:hAnsi="Times New Roman" w:cs="Times New Roman"/>
-                <w:sz w:val="24"/>
-                <w:szCs w:val="24"/>
-                <w:lang w:eastAsia="zh-CN"/>
-              </w:rPr>
-              <w:t>TextArea</w:t>
-            </w:r>
-            <w:proofErr w:type="spellEnd"/>
-            <w:r>
-              <w:rPr>
-                <w:rFonts w:ascii="Times New Roman" w:eastAsia="Times New Roman" w:hAnsi="Times New Roman" w:cs="Times New Roman"/>
-                <w:sz w:val="24"/>
-                <w:szCs w:val="24"/>
-                <w:lang w:eastAsia="zh-CN"/>
-              </w:rPr>
-              <w:t xml:space="preserve"> = </w:t>
+            <w:r>
+              <w:rPr>
+                <w:rFonts w:ascii="Times New Roman" w:eastAsia="Times New Roman" w:hAnsi="Times New Roman" w:cs="Times New Roman"/>
+                <w:sz w:val="24"/>
+                <w:szCs w:val="24"/>
+                <w:lang w:eastAsia="zh-CN"/>
+              </w:rPr>
+              <w:t xml:space="preserve">TextArea = </w:t>
             </w:r>
             <w:r>
               <w:rPr>
@@ -8857,25 +8699,14 @@
                 <w:lang w:eastAsia="zh-CN"/>
               </w:rPr>
             </w:pPr>
-            <w:proofErr w:type="spellStart"/>
-            <w:r>
-              <w:rPr>
-                <w:rFonts w:ascii="Times New Roman" w:eastAsia="Times New Roman" w:hAnsi="Times New Roman" w:cs="Times New Roman"/>
-                <w:sz w:val="24"/>
-                <w:szCs w:val="24"/>
-                <w:lang w:eastAsia="zh-CN"/>
-              </w:rPr>
-              <w:t>TextArea</w:t>
-            </w:r>
-            <w:proofErr w:type="spellEnd"/>
-            <w:r>
-              <w:rPr>
-                <w:rFonts w:ascii="Times New Roman" w:eastAsia="Times New Roman" w:hAnsi="Times New Roman" w:cs="Times New Roman"/>
-                <w:sz w:val="24"/>
-                <w:szCs w:val="24"/>
-                <w:lang w:eastAsia="zh-CN"/>
-              </w:rPr>
-              <w:t xml:space="preserve"> = </w:t>
+            <w:r>
+              <w:rPr>
+                <w:rFonts w:ascii="Times New Roman" w:eastAsia="Times New Roman" w:hAnsi="Times New Roman" w:cs="Times New Roman"/>
+                <w:sz w:val="24"/>
+                <w:szCs w:val="24"/>
+                <w:lang w:eastAsia="zh-CN"/>
+              </w:rPr>
+              <w:t xml:space="preserve">TextArea = </w:t>
             </w:r>
             <w:r>
               <w:rPr>
@@ -9237,25 +9068,14 @@
                 <w:lang w:eastAsia="zh-CN"/>
               </w:rPr>
             </w:pPr>
-            <w:proofErr w:type="spellStart"/>
-            <w:r>
-              <w:rPr>
-                <w:rFonts w:ascii="Times New Roman" w:eastAsia="Times New Roman" w:hAnsi="Times New Roman" w:cs="Times New Roman"/>
-                <w:sz w:val="24"/>
-                <w:szCs w:val="24"/>
-                <w:lang w:eastAsia="zh-CN"/>
-              </w:rPr>
-              <w:t>TextArea</w:t>
-            </w:r>
-            <w:proofErr w:type="spellEnd"/>
-            <w:r>
-              <w:rPr>
-                <w:rFonts w:ascii="Times New Roman" w:eastAsia="Times New Roman" w:hAnsi="Times New Roman" w:cs="Times New Roman"/>
-                <w:sz w:val="24"/>
-                <w:szCs w:val="24"/>
-                <w:lang w:eastAsia="zh-CN"/>
-              </w:rPr>
-              <w:t xml:space="preserve"> = </w:t>
+            <w:r>
+              <w:rPr>
+                <w:rFonts w:ascii="Times New Roman" w:eastAsia="Times New Roman" w:hAnsi="Times New Roman" w:cs="Times New Roman"/>
+                <w:sz w:val="24"/>
+                <w:szCs w:val="24"/>
+                <w:lang w:eastAsia="zh-CN"/>
+              </w:rPr>
+              <w:t xml:space="preserve">TextArea = </w:t>
             </w:r>
             <w:r>
               <w:rPr>
@@ -10152,8 +9972,6 @@
           <w:lang w:val="en-US"/>
         </w:rPr>
       </w:pPr>
-      <w:bookmarkStart w:id="1" w:name="_GoBack"/>
-      <w:bookmarkEnd w:id="1"/>
       <w:r>
         <w:rPr>
           <w:sz w:val="36"/>

</xml_diff>

<commit_message>
put git hub link in test case
</commit_message>
<xml_diff>
--- a/Test case.docx
+++ b/Test case.docx
@@ -39,6 +39,59 @@
           <w:lang w:eastAsia="zh-CN"/>
         </w:rPr>
       </w:pPr>
+    </w:p>
+    <w:p>
+      <w:pPr>
+        <w:spacing w:after="0" w:line="240" w:lineRule="auto"/>
+        <w:rPr>
+          <w:rFonts w:ascii="Arial" w:eastAsia="Times New Roman" w:hAnsi="Arial" w:cs="Arial"/>
+          <w:b/>
+          <w:bCs/>
+          <w:color w:val="000000"/>
+          <w:sz w:val="28"/>
+          <w:szCs w:val="28"/>
+          <w:u w:val="single"/>
+          <w:lang w:eastAsia="zh-CN"/>
+        </w:rPr>
+      </w:pPr>
+      <w:proofErr w:type="spellStart"/>
+      <w:r>
+        <w:rPr>
+          <w:rFonts w:ascii="Arial" w:eastAsia="Times New Roman" w:hAnsi="Arial" w:cs="Arial"/>
+          <w:b/>
+          <w:bCs/>
+          <w:color w:val="000000"/>
+          <w:sz w:val="28"/>
+          <w:szCs w:val="28"/>
+          <w:u w:val="single"/>
+          <w:lang w:eastAsia="zh-CN"/>
+        </w:rPr>
+        <w:t>Github</w:t>
+      </w:r>
+      <w:proofErr w:type="spellEnd"/>
+      <w:r>
+        <w:rPr>
+          <w:rFonts w:ascii="Arial" w:eastAsia="Times New Roman" w:hAnsi="Arial" w:cs="Arial"/>
+          <w:b/>
+          <w:bCs/>
+          <w:color w:val="000000"/>
+          <w:sz w:val="28"/>
+          <w:szCs w:val="28"/>
+          <w:u w:val="single"/>
+          <w:lang w:eastAsia="zh-CN"/>
+        </w:rPr>
+        <w:t xml:space="preserve"> Links </w:t>
+      </w:r>
+      <w:hyperlink r:id="rId4" w:history="1">
+        <w:r>
+          <w:rPr>
+            <w:rStyle w:val="Hyperlink"/>
+          </w:rPr>
+          <w:t>https://github.com/zerong1/rp-portfolio</w:t>
+        </w:r>
+      </w:hyperlink>
+      <w:bookmarkStart w:id="1" w:name="_GoBack"/>
+      <w:bookmarkEnd w:id="1"/>
     </w:p>
     <w:p>
       <w:pPr>
@@ -106,8 +159,23 @@
           <w:u w:val="single"/>
           <w:lang w:eastAsia="zh-CN"/>
         </w:rPr>
-        <w:t>Redirect url</w:t>
+        <w:t xml:space="preserve">Redirect </w:t>
       </w:r>
+      <w:proofErr w:type="spellStart"/>
+      <w:r>
+        <w:rPr>
+          <w:rFonts w:ascii="Arial" w:eastAsia="Times New Roman" w:hAnsi="Arial" w:cs="Arial"/>
+          <w:b/>
+          <w:bCs/>
+          <w:color w:val="000000"/>
+          <w:sz w:val="28"/>
+          <w:szCs w:val="28"/>
+          <w:u w:val="single"/>
+          <w:lang w:eastAsia="zh-CN"/>
+        </w:rPr>
+        <w:t>url</w:t>
+      </w:r>
+      <w:proofErr w:type="spellEnd"/>
       <w:r>
         <w:rPr>
           <w:rFonts w:ascii="Arial" w:eastAsia="Times New Roman" w:hAnsi="Arial" w:cs="Arial"/>
@@ -508,7 +576,7 @@
               </w:rPr>
               <w:t xml:space="preserve">URL: </w:t>
             </w:r>
-            <w:hyperlink r:id="rId4" w:history="1">
+            <w:hyperlink r:id="rId5" w:history="1">
               <w:r>
                 <w:rPr>
                   <w:rStyle w:val="Hyperlink"/>
@@ -777,7 +845,7 @@
                 <w:lang w:eastAsia="zh-CN"/>
               </w:rPr>
             </w:pPr>
-            <w:hyperlink r:id="rId5" w:history="1">
+            <w:hyperlink r:id="rId6" w:history="1">
               <w:r>
                 <w:rPr>
                   <w:rStyle w:val="Hyperlink"/>
@@ -1056,7 +1124,7 @@
                 <w:lang w:eastAsia="zh-CN"/>
               </w:rPr>
             </w:pPr>
-            <w:hyperlink r:id="rId6" w:history="1">
+            <w:hyperlink r:id="rId7" w:history="1">
               <w:r>
                 <w:rPr>
                   <w:rStyle w:val="Hyperlink"/>
@@ -1186,7 +1254,7 @@
             <w:r>
               <w:t>”</w:t>
             </w:r>
-            <w:hyperlink r:id="rId7" w:history="1">
+            <w:hyperlink r:id="rId8" w:history="1">
               <w:r>
                 <w:rPr>
                   <w:rStyle w:val="Hyperlink"/>
@@ -1350,7 +1418,7 @@
                 <w:lang w:eastAsia="zh-CN"/>
               </w:rPr>
             </w:pPr>
-            <w:hyperlink r:id="rId8" w:history="1">
+            <w:hyperlink r:id="rId9" w:history="1">
               <w:r>
                 <w:rPr>
                   <w:rStyle w:val="Hyperlink"/>
@@ -1581,7 +1649,7 @@
                 <w:lang w:eastAsia="zh-CN"/>
               </w:rPr>
             </w:pPr>
-            <w:hyperlink r:id="rId9" w:history="1">
+            <w:hyperlink r:id="rId10" w:history="1">
               <w:r>
                 <w:rPr>
                   <w:rStyle w:val="Hyperlink"/>
@@ -1764,8 +1832,6 @@
           <w:lang w:eastAsia="zh-CN"/>
         </w:rPr>
       </w:pPr>
-      <w:bookmarkStart w:id="1" w:name="_GoBack"/>
-      <w:bookmarkEnd w:id="1"/>
       <w:r>
         <w:rPr>
           <w:rFonts w:ascii="Arial" w:eastAsia="Times New Roman" w:hAnsi="Arial" w:cs="Arial"/>
@@ -1777,7 +1843,6 @@
           <w:u w:val="single"/>
           <w:lang w:eastAsia="zh-CN"/>
         </w:rPr>
-        <w:lastRenderedPageBreak/>
         <w:t xml:space="preserve">Test Scenario </w:t>
       </w:r>
       <w:r>
@@ -1966,6 +2031,7 @@
               </w:rPr>
               <w:t xml:space="preserve">Username: </w:t>
             </w:r>
+            <w:proofErr w:type="spellStart"/>
             <w:r>
               <w:rPr>
                 <w:rFonts w:ascii="Times New Roman" w:eastAsia="Times New Roman" w:hAnsi="Times New Roman" w:cs="Times New Roman"/>
@@ -1975,46 +2041,69 @@
               </w:rPr>
               <w:t>ilovenphahaha</w:t>
             </w:r>
-          </w:p>
-          <w:p>
-            <w:pPr>
-              <w:spacing w:after="0" w:line="240" w:lineRule="auto"/>
-              <w:rPr>
-                <w:rFonts w:ascii="Times New Roman" w:eastAsia="Times New Roman" w:hAnsi="Times New Roman" w:cs="Times New Roman"/>
-                <w:sz w:val="24"/>
-                <w:szCs w:val="24"/>
-                <w:lang w:eastAsia="zh-CN"/>
-              </w:rPr>
-            </w:pPr>
-            <w:r>
-              <w:rPr>
-                <w:rFonts w:ascii="Times New Roman" w:eastAsia="Times New Roman" w:hAnsi="Times New Roman" w:cs="Times New Roman"/>
-                <w:sz w:val="24"/>
-                <w:szCs w:val="24"/>
-                <w:lang w:eastAsia="zh-CN"/>
-              </w:rPr>
-              <w:t>Password: sasukexXX</w:t>
-            </w:r>
-          </w:p>
-          <w:p>
-            <w:pPr>
-              <w:spacing w:after="0" w:line="240" w:lineRule="auto"/>
-              <w:rPr>
-                <w:rFonts w:ascii="Times New Roman" w:eastAsia="Times New Roman" w:hAnsi="Times New Roman" w:cs="Times New Roman"/>
-                <w:sz w:val="24"/>
-                <w:szCs w:val="24"/>
-                <w:lang w:eastAsia="zh-CN"/>
-              </w:rPr>
-            </w:pPr>
-            <w:r>
-              <w:rPr>
-                <w:rFonts w:ascii="Times New Roman" w:eastAsia="Times New Roman" w:hAnsi="Times New Roman" w:cs="Times New Roman"/>
-                <w:sz w:val="24"/>
-                <w:szCs w:val="24"/>
-                <w:lang w:eastAsia="zh-CN"/>
-              </w:rPr>
-              <w:t>Password confirmation: sasukexXX</w:t>
-            </w:r>
+            <w:proofErr w:type="spellEnd"/>
+          </w:p>
+          <w:p>
+            <w:pPr>
+              <w:spacing w:after="0" w:line="240" w:lineRule="auto"/>
+              <w:rPr>
+                <w:rFonts w:ascii="Times New Roman" w:eastAsia="Times New Roman" w:hAnsi="Times New Roman" w:cs="Times New Roman"/>
+                <w:sz w:val="24"/>
+                <w:szCs w:val="24"/>
+                <w:lang w:eastAsia="zh-CN"/>
+              </w:rPr>
+            </w:pPr>
+            <w:r>
+              <w:rPr>
+                <w:rFonts w:ascii="Times New Roman" w:eastAsia="Times New Roman" w:hAnsi="Times New Roman" w:cs="Times New Roman"/>
+                <w:sz w:val="24"/>
+                <w:szCs w:val="24"/>
+                <w:lang w:eastAsia="zh-CN"/>
+              </w:rPr>
+              <w:t xml:space="preserve">Password: </w:t>
+            </w:r>
+            <w:proofErr w:type="spellStart"/>
+            <w:r>
+              <w:rPr>
+                <w:rFonts w:ascii="Times New Roman" w:eastAsia="Times New Roman" w:hAnsi="Times New Roman" w:cs="Times New Roman"/>
+                <w:sz w:val="24"/>
+                <w:szCs w:val="24"/>
+                <w:lang w:eastAsia="zh-CN"/>
+              </w:rPr>
+              <w:t>sasukexXX</w:t>
+            </w:r>
+            <w:proofErr w:type="spellEnd"/>
+          </w:p>
+          <w:p>
+            <w:pPr>
+              <w:spacing w:after="0" w:line="240" w:lineRule="auto"/>
+              <w:rPr>
+                <w:rFonts w:ascii="Times New Roman" w:eastAsia="Times New Roman" w:hAnsi="Times New Roman" w:cs="Times New Roman"/>
+                <w:sz w:val="24"/>
+                <w:szCs w:val="24"/>
+                <w:lang w:eastAsia="zh-CN"/>
+              </w:rPr>
+            </w:pPr>
+            <w:r>
+              <w:rPr>
+                <w:rFonts w:ascii="Times New Roman" w:eastAsia="Times New Roman" w:hAnsi="Times New Roman" w:cs="Times New Roman"/>
+                <w:sz w:val="24"/>
+                <w:szCs w:val="24"/>
+                <w:lang w:eastAsia="zh-CN"/>
+              </w:rPr>
+              <w:t xml:space="preserve">Password confirmation: </w:t>
+            </w:r>
+            <w:proofErr w:type="spellStart"/>
+            <w:r>
+              <w:rPr>
+                <w:rFonts w:ascii="Times New Roman" w:eastAsia="Times New Roman" w:hAnsi="Times New Roman" w:cs="Times New Roman"/>
+                <w:sz w:val="24"/>
+                <w:szCs w:val="24"/>
+                <w:lang w:eastAsia="zh-CN"/>
+              </w:rPr>
+              <w:t>sasukexXX</w:t>
+            </w:r>
+            <w:proofErr w:type="spellEnd"/>
           </w:p>
         </w:tc>
         <w:tc>
@@ -2070,7 +2159,27 @@
                 <w:szCs w:val="24"/>
                 <w:lang w:eastAsia="zh-CN"/>
               </w:rPr>
-              <w:t>Message popup: “The user ‘testerultimate’ was added successfully.”</w:t>
+              <w:t>Message popup: “The user ‘</w:t>
+            </w:r>
+            <w:proofErr w:type="spellStart"/>
+            <w:r>
+              <w:rPr>
+                <w:rFonts w:ascii="Times New Roman" w:eastAsia="Times New Roman" w:hAnsi="Times New Roman" w:cs="Times New Roman"/>
+                <w:sz w:val="24"/>
+                <w:szCs w:val="24"/>
+                <w:lang w:eastAsia="zh-CN"/>
+              </w:rPr>
+              <w:t>testerultimate</w:t>
+            </w:r>
+            <w:proofErr w:type="spellEnd"/>
+            <w:r>
+              <w:rPr>
+                <w:rFonts w:ascii="Times New Roman" w:eastAsia="Times New Roman" w:hAnsi="Times New Roman" w:cs="Times New Roman"/>
+                <w:sz w:val="24"/>
+                <w:szCs w:val="24"/>
+                <w:lang w:eastAsia="zh-CN"/>
+              </w:rPr>
+              <w:t>’ was added successfully.”</w:t>
             </w:r>
           </w:p>
           <w:p>
@@ -2143,6 +2252,7 @@
               </w:rPr>
               <w:t>Message popup: “The user ‘</w:t>
             </w:r>
+            <w:proofErr w:type="spellStart"/>
             <w:r>
               <w:rPr>
                 <w:rFonts w:ascii="Times New Roman" w:eastAsia="Times New Roman" w:hAnsi="Times New Roman" w:cs="Times New Roman"/>
@@ -2152,6 +2262,7 @@
               </w:rPr>
               <w:t>ilovenphahaha</w:t>
             </w:r>
+            <w:proofErr w:type="spellEnd"/>
             <w:r>
               <w:rPr>
                 <w:rFonts w:ascii="Times New Roman" w:eastAsia="Times New Roman" w:hAnsi="Times New Roman" w:cs="Times New Roman"/>
@@ -2352,28 +2463,50 @@
                 <w:szCs w:val="24"/>
                 <w:lang w:eastAsia="zh-CN"/>
               </w:rPr>
-              <w:t>Password: Coolninja</w:t>
-            </w:r>
-          </w:p>
-          <w:p>
-            <w:pPr>
-              <w:spacing w:after="0" w:line="240" w:lineRule="auto"/>
-              <w:rPr>
-                <w:rFonts w:ascii="Times New Roman" w:eastAsia="Times New Roman" w:hAnsi="Times New Roman" w:cs="Times New Roman"/>
-                <w:sz w:val="24"/>
-                <w:szCs w:val="24"/>
-                <w:lang w:eastAsia="zh-CN"/>
-              </w:rPr>
-            </w:pPr>
-            <w:r>
-              <w:rPr>
-                <w:rFonts w:ascii="Times New Roman" w:eastAsia="Times New Roman" w:hAnsi="Times New Roman" w:cs="Times New Roman"/>
-                <w:sz w:val="24"/>
-                <w:szCs w:val="24"/>
-                <w:lang w:eastAsia="zh-CN"/>
-              </w:rPr>
-              <w:t>Password confirmation:Coolninja</w:t>
-            </w:r>
+              <w:t xml:space="preserve">Password: </w:t>
+            </w:r>
+            <w:proofErr w:type="spellStart"/>
+            <w:r>
+              <w:rPr>
+                <w:rFonts w:ascii="Times New Roman" w:eastAsia="Times New Roman" w:hAnsi="Times New Roman" w:cs="Times New Roman"/>
+                <w:sz w:val="24"/>
+                <w:szCs w:val="24"/>
+                <w:lang w:eastAsia="zh-CN"/>
+              </w:rPr>
+              <w:t>Coolninja</w:t>
+            </w:r>
+            <w:proofErr w:type="spellEnd"/>
+          </w:p>
+          <w:p>
+            <w:pPr>
+              <w:spacing w:after="0" w:line="240" w:lineRule="auto"/>
+              <w:rPr>
+                <w:rFonts w:ascii="Times New Roman" w:eastAsia="Times New Roman" w:hAnsi="Times New Roman" w:cs="Times New Roman"/>
+                <w:sz w:val="24"/>
+                <w:szCs w:val="24"/>
+                <w:lang w:eastAsia="zh-CN"/>
+              </w:rPr>
+            </w:pPr>
+            <w:r>
+              <w:rPr>
+                <w:rFonts w:ascii="Times New Roman" w:eastAsia="Times New Roman" w:hAnsi="Times New Roman" w:cs="Times New Roman"/>
+                <w:sz w:val="24"/>
+                <w:szCs w:val="24"/>
+                <w:lang w:eastAsia="zh-CN"/>
+              </w:rPr>
+              <w:t xml:space="preserve">Password </w:t>
+            </w:r>
+            <w:proofErr w:type="spellStart"/>
+            <w:r>
+              <w:rPr>
+                <w:rFonts w:ascii="Times New Roman" w:eastAsia="Times New Roman" w:hAnsi="Times New Roman" w:cs="Times New Roman"/>
+                <w:sz w:val="24"/>
+                <w:szCs w:val="24"/>
+                <w:lang w:eastAsia="zh-CN"/>
+              </w:rPr>
+              <w:t>confirmation:Coolninja</w:t>
+            </w:r>
+            <w:proofErr w:type="spellEnd"/>
           </w:p>
         </w:tc>
         <w:tc>
@@ -2551,7 +2684,27 @@
                 <w:szCs w:val="24"/>
                 <w:lang w:eastAsia="zh-CN"/>
               </w:rPr>
-              <w:t>Unable to create auser because username field is empty.</w:t>
+              <w:t xml:space="preserve">Unable to create </w:t>
+            </w:r>
+            <w:proofErr w:type="spellStart"/>
+            <w:r>
+              <w:rPr>
+                <w:rFonts w:ascii="Times New Roman" w:eastAsia="Times New Roman" w:hAnsi="Times New Roman" w:cs="Times New Roman"/>
+                <w:sz w:val="24"/>
+                <w:szCs w:val="24"/>
+                <w:lang w:eastAsia="zh-CN"/>
+              </w:rPr>
+              <w:t>auser</w:t>
+            </w:r>
+            <w:proofErr w:type="spellEnd"/>
+            <w:r>
+              <w:rPr>
+                <w:rFonts w:ascii="Times New Roman" w:eastAsia="Times New Roman" w:hAnsi="Times New Roman" w:cs="Times New Roman"/>
+                <w:sz w:val="24"/>
+                <w:szCs w:val="24"/>
+                <w:lang w:eastAsia="zh-CN"/>
+              </w:rPr>
+              <w:t xml:space="preserve"> because username field is empty.</w:t>
             </w:r>
           </w:p>
         </w:tc>
@@ -2693,6 +2846,7 @@
               </w:rPr>
               <w:t xml:space="preserve">Username: </w:t>
             </w:r>
+            <w:proofErr w:type="spellStart"/>
             <w:r>
               <w:rPr>
                 <w:rFonts w:ascii="Times New Roman" w:eastAsia="Times New Roman" w:hAnsi="Times New Roman" w:cs="Times New Roman"/>
@@ -2702,6 +2856,7 @@
               </w:rPr>
               <w:t>iloveicthahahaha</w:t>
             </w:r>
+            <w:proofErr w:type="spellEnd"/>
           </w:p>
           <w:p>
             <w:pPr>
@@ -3077,8 +3232,19 @@
                 <w:szCs w:val="24"/>
                 <w:lang w:eastAsia="zh-CN"/>
               </w:rPr>
-              <w:t>Username: Iloveict</w:t>
-            </w:r>
+              <w:t xml:space="preserve">Username: </w:t>
+            </w:r>
+            <w:proofErr w:type="spellStart"/>
+            <w:r>
+              <w:rPr>
+                <w:rFonts w:ascii="Times New Roman" w:eastAsia="Times New Roman" w:hAnsi="Times New Roman" w:cs="Times New Roman"/>
+                <w:sz w:val="24"/>
+                <w:szCs w:val="24"/>
+                <w:lang w:eastAsia="zh-CN"/>
+              </w:rPr>
+              <w:t>Iloveict</w:t>
+            </w:r>
+            <w:proofErr w:type="spellEnd"/>
           </w:p>
           <w:p>
             <w:pPr>
@@ -3342,6 +3508,7 @@
                 <w:szCs w:val="24"/>
                 <w:lang w:eastAsia="zh-CN"/>
               </w:rPr>
+              <w:lastRenderedPageBreak/>
               <w:t>2.4</w:t>
             </w:r>
           </w:p>
@@ -3438,8 +3605,19 @@
                 <w:szCs w:val="24"/>
                 <w:lang w:eastAsia="zh-CN"/>
               </w:rPr>
-              <w:t>Username: Iloveict</w:t>
-            </w:r>
+              <w:t xml:space="preserve">Username: </w:t>
+            </w:r>
+            <w:proofErr w:type="spellStart"/>
+            <w:r>
+              <w:rPr>
+                <w:rFonts w:ascii="Times New Roman" w:eastAsia="Times New Roman" w:hAnsi="Times New Roman" w:cs="Times New Roman"/>
+                <w:sz w:val="24"/>
+                <w:szCs w:val="24"/>
+                <w:lang w:eastAsia="zh-CN"/>
+              </w:rPr>
+              <w:t>Iloveict</w:t>
+            </w:r>
+            <w:proofErr w:type="spellEnd"/>
           </w:p>
           <w:p>
             <w:pPr>
@@ -3478,7 +3656,6 @@
                 <w:szCs w:val="24"/>
                 <w:lang w:eastAsia="zh-CN"/>
               </w:rPr>
-              <w:lastRenderedPageBreak/>
               <w:t>Password confirmation:</w:t>
             </w:r>
           </w:p>
@@ -3536,7 +3713,6 @@
                 <w:szCs w:val="24"/>
                 <w:lang w:eastAsia="zh-CN"/>
               </w:rPr>
-              <w:lastRenderedPageBreak/>
               <w:t>“Please correct the error below”</w:t>
             </w:r>
           </w:p>
@@ -3568,17 +3744,7 @@
                 <w:szCs w:val="24"/>
                 <w:lang w:eastAsia="zh-CN"/>
               </w:rPr>
-              <w:t xml:space="preserve">Password field error message display ”This </w:t>
-            </w:r>
-            <w:r>
-              <w:rPr>
-                <w:rFonts w:ascii="Times New Roman" w:eastAsia="Times New Roman" w:hAnsi="Times New Roman" w:cs="Times New Roman"/>
-                <w:sz w:val="24"/>
-                <w:szCs w:val="24"/>
-                <w:lang w:eastAsia="zh-CN"/>
-              </w:rPr>
-              <w:lastRenderedPageBreak/>
-              <w:t>password is entire numerical”</w:t>
+              <w:t>Password field error message display ”This password is entire numerical”</w:t>
             </w:r>
           </w:p>
         </w:tc>
@@ -3609,7 +3775,6 @@
                 <w:szCs w:val="24"/>
                 <w:lang w:eastAsia="zh-CN"/>
               </w:rPr>
-              <w:lastRenderedPageBreak/>
               <w:t>Error message popup: “Please correct the errors below”</w:t>
             </w:r>
           </w:p>
@@ -3641,7 +3806,6 @@
                 <w:szCs w:val="24"/>
                 <w:lang w:eastAsia="zh-CN"/>
               </w:rPr>
-              <w:lastRenderedPageBreak/>
               <w:t>Confirm password field’s error message: “This password is entirely numeric.”</w:t>
             </w:r>
           </w:p>
@@ -3673,7 +3837,6 @@
                 <w:szCs w:val="24"/>
                 <w:lang w:eastAsia="zh-CN"/>
               </w:rPr>
-              <w:lastRenderedPageBreak/>
               <w:t>Unable to create user because the password is entirely numeric.</w:t>
             </w:r>
           </w:p>
@@ -3817,6 +3980,7 @@
                 <w:lang w:eastAsia="zh-CN"/>
               </w:rPr>
             </w:pPr>
+            <w:proofErr w:type="spellStart"/>
             <w:r>
               <w:rPr>
                 <w:rFonts w:ascii="Times New Roman" w:eastAsia="Times New Roman" w:hAnsi="Times New Roman" w:cs="Times New Roman"/>
@@ -3826,6 +3990,7 @@
               </w:rPr>
               <w:t>Iloveict</w:t>
             </w:r>
+            <w:proofErr w:type="spellEnd"/>
           </w:p>
           <w:p>
             <w:pPr>
@@ -3857,6 +4022,7 @@
                 <w:lang w:eastAsia="zh-CN"/>
               </w:rPr>
             </w:pPr>
+            <w:proofErr w:type="spellStart"/>
             <w:r>
               <w:rPr>
                 <w:rFonts w:ascii="Times New Roman" w:eastAsia="Times New Roman" w:hAnsi="Times New Roman" w:cs="Times New Roman"/>
@@ -3866,6 +4032,7 @@
               </w:rPr>
               <w:t>Ict</w:t>
             </w:r>
+            <w:proofErr w:type="spellEnd"/>
           </w:p>
           <w:p>
             <w:pPr>
@@ -3897,6 +4064,7 @@
                 <w:lang w:eastAsia="zh-CN"/>
               </w:rPr>
             </w:pPr>
+            <w:proofErr w:type="spellStart"/>
             <w:r>
               <w:rPr>
                 <w:rFonts w:ascii="Times New Roman" w:eastAsia="Times New Roman" w:hAnsi="Times New Roman" w:cs="Times New Roman"/>
@@ -3906,6 +4074,7 @@
               </w:rPr>
               <w:t>Ict</w:t>
             </w:r>
+            <w:proofErr w:type="spellEnd"/>
           </w:p>
         </w:tc>
         <w:tc>
@@ -4289,8 +4458,19 @@
                 <w:szCs w:val="24"/>
                 <w:lang w:eastAsia="zh-CN"/>
               </w:rPr>
-              <w:t>Input Username: fakeusername</w:t>
-            </w:r>
+              <w:t xml:space="preserve">Input Username: </w:t>
+            </w:r>
+            <w:proofErr w:type="spellStart"/>
+            <w:r>
+              <w:rPr>
+                <w:rFonts w:ascii="Times New Roman" w:eastAsia="Times New Roman" w:hAnsi="Times New Roman" w:cs="Times New Roman"/>
+                <w:sz w:val="24"/>
+                <w:szCs w:val="24"/>
+                <w:lang w:eastAsia="zh-CN"/>
+              </w:rPr>
+              <w:t>fakeusername</w:t>
+            </w:r>
+            <w:proofErr w:type="spellEnd"/>
           </w:p>
           <w:p>
             <w:pPr>
@@ -4333,6 +4513,7 @@
                 <w:lang w:eastAsia="zh-CN"/>
               </w:rPr>
             </w:pPr>
+            <w:proofErr w:type="spellStart"/>
             <w:r>
               <w:rPr>
                 <w:rFonts w:ascii="Times New Roman" w:eastAsia="Times New Roman" w:hAnsi="Times New Roman" w:cs="Times New Roman"/>
@@ -4342,6 +4523,7 @@
               </w:rPr>
               <w:t>fakepassword</w:t>
             </w:r>
+            <w:proofErr w:type="spellEnd"/>
           </w:p>
         </w:tc>
         <w:tc>
@@ -4563,8 +4745,39 @@
                 <w:szCs w:val="24"/>
                 <w:lang w:eastAsia="zh-CN"/>
               </w:rPr>
-              <w:t>'Please enter the correct username and password for a staff account. Note that both fields may be case-sensitive.'== error_note and 'Log in | Django site admin' == driver.title</w:t>
-            </w:r>
+              <w:t xml:space="preserve">'Please enter the correct username and password for a staff account. Note that both fields may be case-sensitive.'== </w:t>
+            </w:r>
+            <w:proofErr w:type="spellStart"/>
+            <w:r>
+              <w:rPr>
+                <w:rFonts w:ascii="Times New Roman" w:eastAsia="Times New Roman" w:hAnsi="Times New Roman" w:cs="Times New Roman"/>
+                <w:sz w:val="24"/>
+                <w:szCs w:val="24"/>
+                <w:lang w:eastAsia="zh-CN"/>
+              </w:rPr>
+              <w:t>error_note</w:t>
+            </w:r>
+            <w:proofErr w:type="spellEnd"/>
+            <w:r>
+              <w:rPr>
+                <w:rFonts w:ascii="Times New Roman" w:eastAsia="Times New Roman" w:hAnsi="Times New Roman" w:cs="Times New Roman"/>
+                <w:sz w:val="24"/>
+                <w:szCs w:val="24"/>
+                <w:lang w:eastAsia="zh-CN"/>
+              </w:rPr>
+              <w:t xml:space="preserve"> and 'Log in | Django site admin' == </w:t>
+            </w:r>
+            <w:proofErr w:type="spellStart"/>
+            <w:r>
+              <w:rPr>
+                <w:rFonts w:ascii="Times New Roman" w:eastAsia="Times New Roman" w:hAnsi="Times New Roman" w:cs="Times New Roman"/>
+                <w:sz w:val="24"/>
+                <w:szCs w:val="24"/>
+                <w:lang w:eastAsia="zh-CN"/>
+              </w:rPr>
+              <w:t>driver.title</w:t>
+            </w:r>
+            <w:proofErr w:type="spellEnd"/>
           </w:p>
         </w:tc>
         <w:tc>
@@ -4638,6 +4851,7 @@
                 <w:szCs w:val="24"/>
                 <w:lang w:eastAsia="zh-CN"/>
               </w:rPr>
+              <w:lastRenderedPageBreak/>
               <w:t>1.5</w:t>
             </w:r>
           </w:p>
@@ -4745,7 +4959,6 @@
                 <w:szCs w:val="24"/>
                 <w:lang w:eastAsia="zh-CN"/>
               </w:rPr>
-              <w:lastRenderedPageBreak/>
               <w:t>Input Password:</w:t>
             </w:r>
           </w:p>
@@ -4803,7 +5016,6 @@
                 <w:szCs w:val="24"/>
                 <w:lang w:eastAsia="zh-CN"/>
               </w:rPr>
-              <w:lastRenderedPageBreak/>
               <w:t xml:space="preserve">Access admin page shown </w:t>
             </w:r>
           </w:p>
@@ -4836,17 +5048,7 @@
                 <w:szCs w:val="24"/>
                 <w:lang w:eastAsia="zh-CN"/>
               </w:rPr>
-              <w:t xml:space="preserve">Site administration | </w:t>
-            </w:r>
-            <w:r>
-              <w:rPr>
-                <w:rFonts w:ascii="Times New Roman" w:eastAsia="Times New Roman" w:hAnsi="Times New Roman" w:cs="Times New Roman"/>
-                <w:sz w:val="24"/>
-                <w:szCs w:val="24"/>
-                <w:lang w:eastAsia="zh-CN"/>
-              </w:rPr>
-              <w:lastRenderedPageBreak/>
-              <w:t>Django site admin</w:t>
+              <w:t>Site administration | Django site admin</w:t>
             </w:r>
             <w:r>
               <w:rPr>
@@ -4886,7 +5088,6 @@
                 <w:szCs w:val="24"/>
                 <w:lang w:eastAsia="zh-CN"/>
               </w:rPr>
-              <w:lastRenderedPageBreak/>
               <w:t xml:space="preserve">Access admin page shown </w:t>
             </w:r>
           </w:p>
@@ -5854,7 +6055,6 @@
           <w:u w:val="single"/>
           <w:lang w:eastAsia="zh-CN"/>
         </w:rPr>
-        <w:lastRenderedPageBreak/>
         <w:t xml:space="preserve">Test Scenario </w:t>
       </w:r>
       <w:r>
@@ -6100,6 +6300,7 @@
                 <w:lang w:eastAsia="zh-CN"/>
               </w:rPr>
             </w:pPr>
+            <w:proofErr w:type="spellStart"/>
             <w:r>
               <w:rPr>
                 <w:rFonts w:ascii="Times New Roman" w:eastAsia="Times New Roman" w:hAnsi="Times New Roman" w:cs="Times New Roman"/>
@@ -6109,6 +6310,7 @@
               </w:rPr>
               <w:t>Name:Alice</w:t>
             </w:r>
+            <w:proofErr w:type="spellEnd"/>
           </w:p>
           <w:p>
             <w:pPr>
@@ -7184,6 +7386,7 @@
         </w:rPr>
         <w:t xml:space="preserve">(Maintain </w:t>
       </w:r>
+      <w:proofErr w:type="spellStart"/>
       <w:r>
         <w:rPr>
           <w:rFonts w:ascii="Arial" w:eastAsia="Times New Roman" w:hAnsi="Arial" w:cs="Arial"/>
@@ -7197,6 +7400,7 @@
         </w:rPr>
         <w:t>userlist</w:t>
       </w:r>
+      <w:proofErr w:type="spellEnd"/>
       <w:r>
         <w:rPr>
           <w:rFonts w:ascii="Arial" w:eastAsia="Times New Roman" w:hAnsi="Arial" w:cs="Arial"/>
@@ -7750,8 +7954,19 @@
                 <w:szCs w:val="24"/>
                 <w:lang w:eastAsia="zh-CN"/>
               </w:rPr>
-              <w:t>Weekend Actvity</w:t>
-            </w:r>
+              <w:t xml:space="preserve">Weekend </w:t>
+            </w:r>
+            <w:proofErr w:type="spellStart"/>
+            <w:r>
+              <w:rPr>
+                <w:rFonts w:ascii="Times New Roman" w:eastAsia="Times New Roman" w:hAnsi="Times New Roman" w:cs="Times New Roman"/>
+                <w:sz w:val="24"/>
+                <w:szCs w:val="24"/>
+                <w:lang w:eastAsia="zh-CN"/>
+              </w:rPr>
+              <w:t>Actvity</w:t>
+            </w:r>
+            <w:proofErr w:type="spellEnd"/>
           </w:p>
         </w:tc>
         <w:tc>
@@ -8283,14 +8498,25 @@
                 <w:lang w:eastAsia="zh-CN"/>
               </w:rPr>
             </w:pPr>
-            <w:r>
-              <w:rPr>
-                <w:rFonts w:ascii="Times New Roman" w:eastAsia="Times New Roman" w:hAnsi="Times New Roman" w:cs="Times New Roman"/>
-                <w:sz w:val="24"/>
-                <w:szCs w:val="24"/>
-                <w:lang w:eastAsia="zh-CN"/>
-              </w:rPr>
-              <w:t xml:space="preserve">TextArea = </w:t>
+            <w:proofErr w:type="spellStart"/>
+            <w:r>
+              <w:rPr>
+                <w:rFonts w:ascii="Times New Roman" w:eastAsia="Times New Roman" w:hAnsi="Times New Roman" w:cs="Times New Roman"/>
+                <w:sz w:val="24"/>
+                <w:szCs w:val="24"/>
+                <w:lang w:eastAsia="zh-CN"/>
+              </w:rPr>
+              <w:t>TextArea</w:t>
+            </w:r>
+            <w:proofErr w:type="spellEnd"/>
+            <w:r>
+              <w:rPr>
+                <w:rFonts w:ascii="Times New Roman" w:eastAsia="Times New Roman" w:hAnsi="Times New Roman" w:cs="Times New Roman"/>
+                <w:sz w:val="24"/>
+                <w:szCs w:val="24"/>
+                <w:lang w:eastAsia="zh-CN"/>
+              </w:rPr>
+              <w:t xml:space="preserve"> = </w:t>
             </w:r>
             <w:r>
               <w:rPr>
@@ -8699,24 +8925,7 @@
                 <w:lang w:eastAsia="zh-CN"/>
               </w:rPr>
             </w:pPr>
-            <w:r>
-              <w:rPr>
-                <w:rFonts w:ascii="Times New Roman" w:eastAsia="Times New Roman" w:hAnsi="Times New Roman" w:cs="Times New Roman"/>
-                <w:sz w:val="24"/>
-                <w:szCs w:val="24"/>
-                <w:lang w:eastAsia="zh-CN"/>
-              </w:rPr>
-              <w:t xml:space="preserve">TextArea = </w:t>
-            </w:r>
-            <w:r>
-              <w:rPr>
-                <w:rFonts w:ascii="Times New Roman" w:eastAsia="Times New Roman" w:hAnsi="Times New Roman" w:cs="Times New Roman"/>
-                <w:sz w:val="24"/>
-                <w:szCs w:val="24"/>
-                <w:lang w:eastAsia="zh-CN"/>
-              </w:rPr>
-              <w:t xml:space="preserve">Monday - watch </w:t>
-            </w:r>
+            <w:proofErr w:type="spellStart"/>
             <w:r>
               <w:rPr>
                 <w:rFonts w:ascii="Times New Roman" w:eastAsia="Times New Roman" w:hAnsi="Times New Roman" w:cs="Times New Roman"/>
@@ -8725,7 +8934,26 @@
                 <w:lang w:eastAsia="zh-CN"/>
               </w:rPr>
               <w:lastRenderedPageBreak/>
-              <w:t>movies, Tuesday - have fun, Wednesday - working</w:t>
+              <w:t>TextArea</w:t>
+            </w:r>
+            <w:proofErr w:type="spellEnd"/>
+            <w:r>
+              <w:rPr>
+                <w:rFonts w:ascii="Times New Roman" w:eastAsia="Times New Roman" w:hAnsi="Times New Roman" w:cs="Times New Roman"/>
+                <w:sz w:val="24"/>
+                <w:szCs w:val="24"/>
+                <w:lang w:eastAsia="zh-CN"/>
+              </w:rPr>
+              <w:t xml:space="preserve"> = </w:t>
+            </w:r>
+            <w:r>
+              <w:rPr>
+                <w:rFonts w:ascii="Times New Roman" w:eastAsia="Times New Roman" w:hAnsi="Times New Roman" w:cs="Times New Roman"/>
+                <w:sz w:val="24"/>
+                <w:szCs w:val="24"/>
+                <w:lang w:eastAsia="zh-CN"/>
+              </w:rPr>
+              <w:t>Monday - watch movies, Tuesday - have fun, Wednesday - working</w:t>
             </w:r>
             <w:r>
               <w:rPr>
@@ -8914,7 +9142,17 @@
                 <w:szCs w:val="24"/>
                 <w:lang w:eastAsia="zh-CN"/>
               </w:rPr>
-              <w:t xml:space="preserve">Hence the post unable to save successfully. </w:t>
+              <w:t xml:space="preserve">Hence the post unable to </w:t>
+            </w:r>
+            <w:r>
+              <w:rPr>
+                <w:rFonts w:ascii="Times New Roman" w:eastAsia="Times New Roman" w:hAnsi="Times New Roman" w:cs="Times New Roman"/>
+                <w:sz w:val="24"/>
+                <w:szCs w:val="24"/>
+                <w:lang w:eastAsia="zh-CN"/>
+              </w:rPr>
+              <w:lastRenderedPageBreak/>
+              <w:t xml:space="preserve">save successfully. </w:t>
             </w:r>
           </w:p>
         </w:tc>
@@ -9068,14 +9306,25 @@
                 <w:lang w:eastAsia="zh-CN"/>
               </w:rPr>
             </w:pPr>
-            <w:r>
-              <w:rPr>
-                <w:rFonts w:ascii="Times New Roman" w:eastAsia="Times New Roman" w:hAnsi="Times New Roman" w:cs="Times New Roman"/>
-                <w:sz w:val="24"/>
-                <w:szCs w:val="24"/>
-                <w:lang w:eastAsia="zh-CN"/>
-              </w:rPr>
-              <w:t xml:space="preserve">TextArea = </w:t>
+            <w:proofErr w:type="spellStart"/>
+            <w:r>
+              <w:rPr>
+                <w:rFonts w:ascii="Times New Roman" w:eastAsia="Times New Roman" w:hAnsi="Times New Roman" w:cs="Times New Roman"/>
+                <w:sz w:val="24"/>
+                <w:szCs w:val="24"/>
+                <w:lang w:eastAsia="zh-CN"/>
+              </w:rPr>
+              <w:t>TextArea</w:t>
+            </w:r>
+            <w:proofErr w:type="spellEnd"/>
+            <w:r>
+              <w:rPr>
+                <w:rFonts w:ascii="Times New Roman" w:eastAsia="Times New Roman" w:hAnsi="Times New Roman" w:cs="Times New Roman"/>
+                <w:sz w:val="24"/>
+                <w:szCs w:val="24"/>
+                <w:lang w:eastAsia="zh-CN"/>
+              </w:rPr>
+              <w:t xml:space="preserve"> = </w:t>
             </w:r>
             <w:r>
               <w:rPr>
@@ -9352,7 +9601,7 @@
                     <pic:cNvPicPr/>
                   </pic:nvPicPr>
                   <pic:blipFill rotWithShape="1">
-                    <a:blip r:embed="rId10"/>
+                    <a:blip r:embed="rId11"/>
                     <a:srcRect b="5928"/>
                     <a:stretch/>
                   </pic:blipFill>
@@ -9419,7 +9668,6 @@
           <w:szCs w:val="36"/>
           <w:lang w:val="en-US"/>
         </w:rPr>
-        <w:lastRenderedPageBreak/>
         <w:t>All test output:</w:t>
       </w:r>
     </w:p>
@@ -9449,7 +9697,7 @@
                     <pic:cNvPicPr/>
                   </pic:nvPicPr>
                   <pic:blipFill rotWithShape="1">
-                    <a:blip r:embed="rId11"/>
+                    <a:blip r:embed="rId12"/>
                     <a:srcRect l="-1" r="155" b="4747"/>
                     <a:stretch/>
                   </pic:blipFill>
@@ -9548,7 +9796,7 @@
                     <pic:cNvPicPr/>
                   </pic:nvPicPr>
                   <pic:blipFill rotWithShape="1">
-                    <a:blip r:embed="rId12"/>
+                    <a:blip r:embed="rId13"/>
                     <a:srcRect r="1617" b="7110"/>
                     <a:stretch/>
                   </pic:blipFill>
@@ -9604,7 +9852,6 @@
           <w:szCs w:val="36"/>
           <w:lang w:val="en-US"/>
         </w:rPr>
-        <w:lastRenderedPageBreak/>
         <w:t>test_selenium_redirect_url.py</w:t>
       </w:r>
     </w:p>
@@ -9634,7 +9881,7 @@
                     <pic:cNvPicPr/>
                   </pic:nvPicPr>
                   <pic:blipFill rotWithShape="1">
-                    <a:blip r:embed="rId13"/>
+                    <a:blip r:embed="rId14"/>
                     <a:srcRect l="-1" r="155" b="6165"/>
                     <a:stretch/>
                   </pic:blipFill>
@@ -9733,7 +9980,7 @@
                     <pic:cNvPicPr/>
                   </pic:nvPicPr>
                   <pic:blipFill rotWithShape="1">
-                    <a:blip r:embed="rId14"/>
+                    <a:blip r:embed="rId15"/>
                     <a:srcRect l="-1" r="155" b="5456"/>
                     <a:stretch/>
                   </pic:blipFill>
@@ -9791,7 +10038,6 @@
           <w:szCs w:val="36"/>
           <w:lang w:val="en-US"/>
         </w:rPr>
-        <w:lastRenderedPageBreak/>
         <w:t>test_selenium_createuser.py</w:t>
       </w:r>
     </w:p>
@@ -9821,7 +10067,7 @@
                     <pic:cNvPicPr/>
                   </pic:nvPicPr>
                   <pic:blipFill rotWithShape="1">
-                    <a:blip r:embed="rId15"/>
+                    <a:blip r:embed="rId16"/>
                     <a:srcRect l="-1" r="155" b="5928"/>
                     <a:stretch/>
                   </pic:blipFill>
@@ -9920,7 +10166,7 @@
                     <pic:cNvPicPr/>
                   </pic:nvPicPr>
                   <pic:blipFill rotWithShape="1">
-                    <a:blip r:embed="rId16"/>
+                    <a:blip r:embed="rId17"/>
                     <a:srcRect l="-1" r="155" b="4511"/>
                     <a:stretch/>
                   </pic:blipFill>
@@ -9978,7 +10224,6 @@
           <w:szCs w:val="36"/>
           <w:lang w:val="en-US"/>
         </w:rPr>
-        <w:lastRenderedPageBreak/>
         <w:t>test_selenium_blogpost.py</w:t>
       </w:r>
     </w:p>
@@ -10008,7 +10253,7 @@
                     <pic:cNvPicPr/>
                   </pic:nvPicPr>
                   <pic:blipFill rotWithShape="1">
-                    <a:blip r:embed="rId17"/>
+                    <a:blip r:embed="rId18"/>
                     <a:srcRect r="288" b="4511"/>
                     <a:stretch/>
                   </pic:blipFill>

</xml_diff>

<commit_message>
put numbers on test case
</commit_message>
<xml_diff>
--- a/Test case.docx
+++ b/Test case.docx
@@ -39,74 +39,8 @@
           <w:lang w:eastAsia="zh-CN"/>
         </w:rPr>
       </w:pPr>
-    </w:p>
-    <w:p>
-      <w:pPr>
-        <w:spacing w:after="0" w:line="240" w:lineRule="auto"/>
-        <w:rPr>
-          <w:rFonts w:ascii="Arial" w:eastAsia="Times New Roman" w:hAnsi="Arial" w:cs="Arial"/>
-          <w:b/>
-          <w:bCs/>
-          <w:color w:val="000000"/>
-          <w:sz w:val="28"/>
-          <w:szCs w:val="28"/>
-          <w:u w:val="single"/>
-          <w:lang w:eastAsia="zh-CN"/>
-        </w:rPr>
-      </w:pPr>
-      <w:proofErr w:type="spellStart"/>
-      <w:r>
-        <w:rPr>
-          <w:rFonts w:ascii="Arial" w:eastAsia="Times New Roman" w:hAnsi="Arial" w:cs="Arial"/>
-          <w:b/>
-          <w:bCs/>
-          <w:color w:val="000000"/>
-          <w:u w:val="single"/>
-          <w:lang w:eastAsia="zh-CN"/>
-        </w:rPr>
-        <w:t>Github</w:t>
-      </w:r>
-      <w:proofErr w:type="spellEnd"/>
-      <w:r>
-        <w:rPr>
-          <w:rFonts w:ascii="Arial" w:eastAsia="Times New Roman" w:hAnsi="Arial" w:cs="Arial"/>
-          <w:b/>
-          <w:bCs/>
-          <w:color w:val="000000"/>
-          <w:u w:val="single"/>
-          <w:lang w:eastAsia="zh-CN"/>
-        </w:rPr>
-        <w:t xml:space="preserve"> Links</w:t>
-      </w:r>
-      <w:r>
-        <w:rPr>
-          <w:rFonts w:ascii="Arial" w:eastAsia="Times New Roman" w:hAnsi="Arial" w:cs="Arial"/>
-          <w:b/>
-          <w:bCs/>
-          <w:color w:val="000000"/>
-          <w:sz w:val="28"/>
-          <w:szCs w:val="28"/>
-          <w:u w:val="single"/>
-          <w:lang w:eastAsia="zh-CN"/>
-        </w:rPr>
-        <w:t xml:space="preserve"> </w:t>
-      </w:r>
-      <w:hyperlink r:id="rId4" w:history="1">
-        <w:r>
-          <w:rPr>
-            <w:rStyle w:val="Hyperlink"/>
-          </w:rPr>
-          <w:t>https://github.com/zerong1/rp-portf</w:t>
-        </w:r>
-        <w:bookmarkStart w:id="1" w:name="_GoBack"/>
-        <w:bookmarkEnd w:id="1"/>
-        <w:r>
-          <w:rPr>
-            <w:rStyle w:val="Hyperlink"/>
-          </w:rPr>
-          <w:t>olio</w:t>
-        </w:r>
-      </w:hyperlink>
+      <w:bookmarkStart w:id="1" w:name="_GoBack"/>
+      <w:bookmarkEnd w:id="1"/>
     </w:p>
     <w:p>
       <w:pPr>
@@ -591,7 +525,7 @@
               </w:rPr>
               <w:t xml:space="preserve">URL: </w:t>
             </w:r>
-            <w:hyperlink r:id="rId5" w:history="1">
+            <w:hyperlink r:id="rId4" w:history="1">
               <w:r>
                 <w:rPr>
                   <w:rStyle w:val="Hyperlink"/>
@@ -860,7 +794,7 @@
                 <w:lang w:eastAsia="zh-CN"/>
               </w:rPr>
             </w:pPr>
-            <w:hyperlink r:id="rId6" w:history="1">
+            <w:hyperlink r:id="rId5" w:history="1">
               <w:r>
                 <w:rPr>
                   <w:rStyle w:val="Hyperlink"/>
@@ -1139,7 +1073,7 @@
                 <w:lang w:eastAsia="zh-CN"/>
               </w:rPr>
             </w:pPr>
-            <w:hyperlink r:id="rId7" w:history="1">
+            <w:hyperlink r:id="rId6" w:history="1">
               <w:r>
                 <w:rPr>
                   <w:rStyle w:val="Hyperlink"/>
@@ -1269,7 +1203,7 @@
             <w:r>
               <w:t>”</w:t>
             </w:r>
-            <w:hyperlink r:id="rId8" w:history="1">
+            <w:hyperlink r:id="rId7" w:history="1">
               <w:r>
                 <w:rPr>
                   <w:rStyle w:val="Hyperlink"/>
@@ -1433,7 +1367,7 @@
                 <w:lang w:eastAsia="zh-CN"/>
               </w:rPr>
             </w:pPr>
-            <w:hyperlink r:id="rId9" w:history="1">
+            <w:hyperlink r:id="rId8" w:history="1">
               <w:r>
                 <w:rPr>
                   <w:rStyle w:val="Hyperlink"/>
@@ -1664,7 +1598,7 @@
                 <w:lang w:eastAsia="zh-CN"/>
               </w:rPr>
             </w:pPr>
-            <w:hyperlink r:id="rId10" w:history="1">
+            <w:hyperlink r:id="rId9" w:history="1">
               <w:r>
                 <w:rPr>
                   <w:rStyle w:val="Hyperlink"/>
@@ -1858,6 +1792,7 @@
           <w:u w:val="single"/>
           <w:lang w:eastAsia="zh-CN"/>
         </w:rPr>
+        <w:lastRenderedPageBreak/>
         <w:t xml:space="preserve">Test Scenario </w:t>
       </w:r>
       <w:r>
@@ -2512,7 +2447,6 @@
               <w:t xml:space="preserve">Password </w:t>
             </w:r>
             <w:proofErr w:type="spellStart"/>
-            <w:proofErr w:type="gramStart"/>
             <w:r>
               <w:rPr>
                 <w:rFonts w:ascii="Times New Roman" w:eastAsia="Times New Roman" w:hAnsi="Times New Roman" w:cs="Times New Roman"/>
@@ -2523,7 +2457,6 @@
               <w:t>confirmation:Coolninja</w:t>
             </w:r>
             <w:proofErr w:type="spellEnd"/>
-            <w:proofErr w:type="gramEnd"/>
           </w:p>
         </w:tc>
         <w:tc>
@@ -3388,27 +3321,7 @@
                 <w:szCs w:val="24"/>
                 <w:lang w:eastAsia="zh-CN"/>
               </w:rPr>
-              <w:t xml:space="preserve">Password field error message </w:t>
-            </w:r>
-            <w:proofErr w:type="gramStart"/>
-            <w:r>
-              <w:rPr>
-                <w:rFonts w:ascii="Times New Roman" w:eastAsia="Times New Roman" w:hAnsi="Times New Roman" w:cs="Times New Roman"/>
-                <w:sz w:val="24"/>
-                <w:szCs w:val="24"/>
-                <w:lang w:eastAsia="zh-CN"/>
-              </w:rPr>
-              <w:t>display ”This</w:t>
-            </w:r>
-            <w:proofErr w:type="gramEnd"/>
-            <w:r>
-              <w:rPr>
-                <w:rFonts w:ascii="Times New Roman" w:eastAsia="Times New Roman" w:hAnsi="Times New Roman" w:cs="Times New Roman"/>
-                <w:sz w:val="24"/>
-                <w:szCs w:val="24"/>
-                <w:lang w:eastAsia="zh-CN"/>
-              </w:rPr>
-              <w:t xml:space="preserve"> password is too common”</w:t>
+              <w:t>Password field error message display ”This password is too common”</w:t>
             </w:r>
           </w:p>
         </w:tc>
@@ -3545,154 +3458,154 @@
                 <w:szCs w:val="24"/>
                 <w:lang w:eastAsia="zh-CN"/>
               </w:rPr>
+              <w:t>2.4</w:t>
+            </w:r>
+          </w:p>
+        </w:tc>
+        <w:tc>
+          <w:tcPr>
+            <w:tcW w:w="1408" w:type="dxa"/>
+            <w:tcBorders>
+              <w:top w:val="single" w:sz="8" w:space="0" w:color="000000"/>
+              <w:left w:val="single" w:sz="8" w:space="0" w:color="000000"/>
+              <w:bottom w:val="single" w:sz="8" w:space="0" w:color="000000"/>
+              <w:right w:val="single" w:sz="8" w:space="0" w:color="000000"/>
+            </w:tcBorders>
+            <w:tcMar>
+              <w:top w:w="100" w:type="dxa"/>
+              <w:left w:w="100" w:type="dxa"/>
+              <w:bottom w:w="100" w:type="dxa"/>
+              <w:right w:w="100" w:type="dxa"/>
+            </w:tcMar>
+          </w:tcPr>
+          <w:p>
+            <w:pPr>
+              <w:spacing w:after="0" w:line="240" w:lineRule="auto"/>
+              <w:rPr>
+                <w:rFonts w:ascii="Arial" w:eastAsia="Times New Roman" w:hAnsi="Arial" w:cs="Arial"/>
+                <w:color w:val="000000"/>
+                <w:sz w:val="24"/>
+                <w:szCs w:val="24"/>
+                <w:lang w:eastAsia="zh-CN"/>
+              </w:rPr>
+            </w:pPr>
+            <w:r>
+              <w:rPr>
+                <w:rFonts w:ascii="Arial" w:eastAsia="Times New Roman" w:hAnsi="Arial" w:cs="Arial"/>
+                <w:color w:val="000000"/>
+                <w:sz w:val="24"/>
+                <w:szCs w:val="24"/>
+                <w:lang w:eastAsia="zh-CN"/>
+              </w:rPr>
+              <w:t>Create user with entire numerical password</w:t>
+            </w:r>
+          </w:p>
+        </w:tc>
+        <w:tc>
+          <w:tcPr>
+            <w:tcW w:w="1530" w:type="dxa"/>
+            <w:tcBorders>
+              <w:top w:val="single" w:sz="8" w:space="0" w:color="000000"/>
+              <w:left w:val="single" w:sz="8" w:space="0" w:color="000000"/>
+              <w:bottom w:val="single" w:sz="8" w:space="0" w:color="000000"/>
+              <w:right w:val="single" w:sz="8" w:space="0" w:color="000000"/>
+            </w:tcBorders>
+            <w:tcMar>
+              <w:top w:w="100" w:type="dxa"/>
+              <w:left w:w="100" w:type="dxa"/>
+              <w:bottom w:w="100" w:type="dxa"/>
+              <w:right w:w="100" w:type="dxa"/>
+            </w:tcMar>
+          </w:tcPr>
+          <w:p>
+            <w:pPr>
+              <w:spacing w:after="0" w:line="240" w:lineRule="auto"/>
+              <w:rPr>
+                <w:rFonts w:ascii="Times New Roman" w:eastAsia="Times New Roman" w:hAnsi="Times New Roman" w:cs="Times New Roman"/>
+                <w:sz w:val="24"/>
+                <w:szCs w:val="24"/>
+                <w:lang w:eastAsia="zh-CN"/>
+              </w:rPr>
+            </w:pPr>
+            <w:r>
+              <w:rPr>
+                <w:rFonts w:ascii="Times New Roman" w:eastAsia="Times New Roman" w:hAnsi="Times New Roman" w:cs="Times New Roman"/>
+                <w:sz w:val="24"/>
+                <w:szCs w:val="24"/>
+                <w:lang w:eastAsia="zh-CN"/>
+              </w:rPr>
+              <w:t>Input=</w:t>
+            </w:r>
+          </w:p>
+          <w:p>
+            <w:pPr>
+              <w:spacing w:after="0" w:line="240" w:lineRule="auto"/>
+              <w:rPr>
+                <w:rFonts w:ascii="Times New Roman" w:eastAsia="Times New Roman" w:hAnsi="Times New Roman" w:cs="Times New Roman"/>
+                <w:sz w:val="24"/>
+                <w:szCs w:val="24"/>
+                <w:lang w:eastAsia="zh-CN"/>
+              </w:rPr>
+            </w:pPr>
+            <w:r>
+              <w:rPr>
+                <w:rFonts w:ascii="Times New Roman" w:eastAsia="Times New Roman" w:hAnsi="Times New Roman" w:cs="Times New Roman"/>
+                <w:sz w:val="24"/>
+                <w:szCs w:val="24"/>
+                <w:lang w:eastAsia="zh-CN"/>
+              </w:rPr>
+              <w:t xml:space="preserve">Username: </w:t>
+            </w:r>
+            <w:proofErr w:type="spellStart"/>
+            <w:r>
+              <w:rPr>
+                <w:rFonts w:ascii="Times New Roman" w:eastAsia="Times New Roman" w:hAnsi="Times New Roman" w:cs="Times New Roman"/>
+                <w:sz w:val="24"/>
+                <w:szCs w:val="24"/>
+                <w:lang w:eastAsia="zh-CN"/>
+              </w:rPr>
+              <w:t>Iloveict</w:t>
+            </w:r>
+            <w:proofErr w:type="spellEnd"/>
+          </w:p>
+          <w:p>
+            <w:pPr>
+              <w:spacing w:after="0" w:line="240" w:lineRule="auto"/>
+              <w:rPr>
+                <w:rFonts w:ascii="Times New Roman" w:eastAsia="Times New Roman" w:hAnsi="Times New Roman" w:cs="Times New Roman"/>
+                <w:sz w:val="24"/>
+                <w:szCs w:val="24"/>
+                <w:lang w:eastAsia="zh-CN"/>
+              </w:rPr>
+            </w:pPr>
+            <w:r>
+              <w:rPr>
+                <w:rFonts w:ascii="Times New Roman" w:eastAsia="Times New Roman" w:hAnsi="Times New Roman" w:cs="Times New Roman"/>
+                <w:sz w:val="24"/>
+                <w:szCs w:val="24"/>
+                <w:lang w:eastAsia="zh-CN"/>
+              </w:rPr>
+              <w:t>Password: 12345678</w:t>
+            </w:r>
+          </w:p>
+          <w:p>
+            <w:pPr>
+              <w:spacing w:after="0" w:line="240" w:lineRule="auto"/>
+              <w:rPr>
+                <w:rFonts w:ascii="Times New Roman" w:eastAsia="Times New Roman" w:hAnsi="Times New Roman" w:cs="Times New Roman"/>
+                <w:sz w:val="24"/>
+                <w:szCs w:val="24"/>
+                <w:lang w:eastAsia="zh-CN"/>
+              </w:rPr>
+            </w:pPr>
+            <w:r>
+              <w:rPr>
+                <w:rFonts w:ascii="Times New Roman" w:eastAsia="Times New Roman" w:hAnsi="Times New Roman" w:cs="Times New Roman"/>
+                <w:sz w:val="24"/>
+                <w:szCs w:val="24"/>
+                <w:lang w:eastAsia="zh-CN"/>
+              </w:rPr>
               <w:lastRenderedPageBreak/>
-              <w:t>2.4</w:t>
-            </w:r>
-          </w:p>
-        </w:tc>
-        <w:tc>
-          <w:tcPr>
-            <w:tcW w:w="1408" w:type="dxa"/>
-            <w:tcBorders>
-              <w:top w:val="single" w:sz="8" w:space="0" w:color="000000"/>
-              <w:left w:val="single" w:sz="8" w:space="0" w:color="000000"/>
-              <w:bottom w:val="single" w:sz="8" w:space="0" w:color="000000"/>
-              <w:right w:val="single" w:sz="8" w:space="0" w:color="000000"/>
-            </w:tcBorders>
-            <w:tcMar>
-              <w:top w:w="100" w:type="dxa"/>
-              <w:left w:w="100" w:type="dxa"/>
-              <w:bottom w:w="100" w:type="dxa"/>
-              <w:right w:w="100" w:type="dxa"/>
-            </w:tcMar>
-          </w:tcPr>
-          <w:p>
-            <w:pPr>
-              <w:spacing w:after="0" w:line="240" w:lineRule="auto"/>
-              <w:rPr>
-                <w:rFonts w:ascii="Arial" w:eastAsia="Times New Roman" w:hAnsi="Arial" w:cs="Arial"/>
-                <w:color w:val="000000"/>
-                <w:sz w:val="24"/>
-                <w:szCs w:val="24"/>
-                <w:lang w:eastAsia="zh-CN"/>
-              </w:rPr>
-            </w:pPr>
-            <w:r>
-              <w:rPr>
-                <w:rFonts w:ascii="Arial" w:eastAsia="Times New Roman" w:hAnsi="Arial" w:cs="Arial"/>
-                <w:color w:val="000000"/>
-                <w:sz w:val="24"/>
-                <w:szCs w:val="24"/>
-                <w:lang w:eastAsia="zh-CN"/>
-              </w:rPr>
-              <w:t>Create user with entire numerical password</w:t>
-            </w:r>
-          </w:p>
-        </w:tc>
-        <w:tc>
-          <w:tcPr>
-            <w:tcW w:w="1530" w:type="dxa"/>
-            <w:tcBorders>
-              <w:top w:val="single" w:sz="8" w:space="0" w:color="000000"/>
-              <w:left w:val="single" w:sz="8" w:space="0" w:color="000000"/>
-              <w:bottom w:val="single" w:sz="8" w:space="0" w:color="000000"/>
-              <w:right w:val="single" w:sz="8" w:space="0" w:color="000000"/>
-            </w:tcBorders>
-            <w:tcMar>
-              <w:top w:w="100" w:type="dxa"/>
-              <w:left w:w="100" w:type="dxa"/>
-              <w:bottom w:w="100" w:type="dxa"/>
-              <w:right w:w="100" w:type="dxa"/>
-            </w:tcMar>
-          </w:tcPr>
-          <w:p>
-            <w:pPr>
-              <w:spacing w:after="0" w:line="240" w:lineRule="auto"/>
-              <w:rPr>
-                <w:rFonts w:ascii="Times New Roman" w:eastAsia="Times New Roman" w:hAnsi="Times New Roman" w:cs="Times New Roman"/>
-                <w:sz w:val="24"/>
-                <w:szCs w:val="24"/>
-                <w:lang w:eastAsia="zh-CN"/>
-              </w:rPr>
-            </w:pPr>
-            <w:r>
-              <w:rPr>
-                <w:rFonts w:ascii="Times New Roman" w:eastAsia="Times New Roman" w:hAnsi="Times New Roman" w:cs="Times New Roman"/>
-                <w:sz w:val="24"/>
-                <w:szCs w:val="24"/>
-                <w:lang w:eastAsia="zh-CN"/>
-              </w:rPr>
-              <w:t>Input=</w:t>
-            </w:r>
-          </w:p>
-          <w:p>
-            <w:pPr>
-              <w:spacing w:after="0" w:line="240" w:lineRule="auto"/>
-              <w:rPr>
-                <w:rFonts w:ascii="Times New Roman" w:eastAsia="Times New Roman" w:hAnsi="Times New Roman" w:cs="Times New Roman"/>
-                <w:sz w:val="24"/>
-                <w:szCs w:val="24"/>
-                <w:lang w:eastAsia="zh-CN"/>
-              </w:rPr>
-            </w:pPr>
-            <w:r>
-              <w:rPr>
-                <w:rFonts w:ascii="Times New Roman" w:eastAsia="Times New Roman" w:hAnsi="Times New Roman" w:cs="Times New Roman"/>
-                <w:sz w:val="24"/>
-                <w:szCs w:val="24"/>
-                <w:lang w:eastAsia="zh-CN"/>
-              </w:rPr>
-              <w:t xml:space="preserve">Username: </w:t>
-            </w:r>
-            <w:proofErr w:type="spellStart"/>
-            <w:r>
-              <w:rPr>
-                <w:rFonts w:ascii="Times New Roman" w:eastAsia="Times New Roman" w:hAnsi="Times New Roman" w:cs="Times New Roman"/>
-                <w:sz w:val="24"/>
-                <w:szCs w:val="24"/>
-                <w:lang w:eastAsia="zh-CN"/>
-              </w:rPr>
-              <w:t>Iloveict</w:t>
-            </w:r>
-            <w:proofErr w:type="spellEnd"/>
-          </w:p>
-          <w:p>
-            <w:pPr>
-              <w:spacing w:after="0" w:line="240" w:lineRule="auto"/>
-              <w:rPr>
-                <w:rFonts w:ascii="Times New Roman" w:eastAsia="Times New Roman" w:hAnsi="Times New Roman" w:cs="Times New Roman"/>
-                <w:sz w:val="24"/>
-                <w:szCs w:val="24"/>
-                <w:lang w:eastAsia="zh-CN"/>
-              </w:rPr>
-            </w:pPr>
-            <w:r>
-              <w:rPr>
-                <w:rFonts w:ascii="Times New Roman" w:eastAsia="Times New Roman" w:hAnsi="Times New Roman" w:cs="Times New Roman"/>
-                <w:sz w:val="24"/>
-                <w:szCs w:val="24"/>
-                <w:lang w:eastAsia="zh-CN"/>
-              </w:rPr>
-              <w:t>Password: 12345678</w:t>
-            </w:r>
-          </w:p>
-          <w:p>
-            <w:pPr>
-              <w:spacing w:after="0" w:line="240" w:lineRule="auto"/>
-              <w:rPr>
-                <w:rFonts w:ascii="Times New Roman" w:eastAsia="Times New Roman" w:hAnsi="Times New Roman" w:cs="Times New Roman"/>
-                <w:sz w:val="24"/>
-                <w:szCs w:val="24"/>
-                <w:lang w:eastAsia="zh-CN"/>
-              </w:rPr>
-            </w:pPr>
-            <w:r>
-              <w:rPr>
-                <w:rFonts w:ascii="Times New Roman" w:eastAsia="Times New Roman" w:hAnsi="Times New Roman" w:cs="Times New Roman"/>
-                <w:sz w:val="24"/>
-                <w:szCs w:val="24"/>
-                <w:lang w:eastAsia="zh-CN"/>
-              </w:rPr>
               <w:t>Password confirmation:</w:t>
             </w:r>
           </w:p>
@@ -3750,6 +3663,7 @@
                 <w:szCs w:val="24"/>
                 <w:lang w:eastAsia="zh-CN"/>
               </w:rPr>
+              <w:lastRenderedPageBreak/>
               <w:t>“Please correct the error below”</w:t>
             </w:r>
           </w:p>
@@ -3781,27 +3695,17 @@
                 <w:szCs w:val="24"/>
                 <w:lang w:eastAsia="zh-CN"/>
               </w:rPr>
-              <w:t xml:space="preserve">Password field error message </w:t>
-            </w:r>
-            <w:proofErr w:type="gramStart"/>
-            <w:r>
-              <w:rPr>
-                <w:rFonts w:ascii="Times New Roman" w:eastAsia="Times New Roman" w:hAnsi="Times New Roman" w:cs="Times New Roman"/>
-                <w:sz w:val="24"/>
-                <w:szCs w:val="24"/>
-                <w:lang w:eastAsia="zh-CN"/>
-              </w:rPr>
-              <w:t>display ”This</w:t>
-            </w:r>
-            <w:proofErr w:type="gramEnd"/>
-            <w:r>
-              <w:rPr>
-                <w:rFonts w:ascii="Times New Roman" w:eastAsia="Times New Roman" w:hAnsi="Times New Roman" w:cs="Times New Roman"/>
-                <w:sz w:val="24"/>
-                <w:szCs w:val="24"/>
-                <w:lang w:eastAsia="zh-CN"/>
-              </w:rPr>
-              <w:t xml:space="preserve"> password is entire numerical”</w:t>
+              <w:t xml:space="preserve">Password field error message display ”This </w:t>
+            </w:r>
+            <w:r>
+              <w:rPr>
+                <w:rFonts w:ascii="Times New Roman" w:eastAsia="Times New Roman" w:hAnsi="Times New Roman" w:cs="Times New Roman"/>
+                <w:sz w:val="24"/>
+                <w:szCs w:val="24"/>
+                <w:lang w:eastAsia="zh-CN"/>
+              </w:rPr>
+              <w:lastRenderedPageBreak/>
+              <w:t>password is entire numerical”</w:t>
             </w:r>
           </w:p>
         </w:tc>
@@ -3832,6 +3736,7 @@
                 <w:szCs w:val="24"/>
                 <w:lang w:eastAsia="zh-CN"/>
               </w:rPr>
+              <w:lastRenderedPageBreak/>
               <w:t>Error message popup: “Please correct the errors below”</w:t>
             </w:r>
           </w:p>
@@ -3863,6 +3768,7 @@
                 <w:szCs w:val="24"/>
                 <w:lang w:eastAsia="zh-CN"/>
               </w:rPr>
+              <w:lastRenderedPageBreak/>
               <w:t>Confirm password field’s error message: “This password is entirely numeric.”</w:t>
             </w:r>
           </w:p>
@@ -3894,6 +3800,7 @@
                 <w:szCs w:val="24"/>
                 <w:lang w:eastAsia="zh-CN"/>
               </w:rPr>
+              <w:lastRenderedPageBreak/>
               <w:t>Unable to create user because the password is entirely numeric.</w:t>
             </w:r>
           </w:p>
@@ -3930,6 +3837,16 @@
                 <w:lang w:eastAsia="zh-CN"/>
               </w:rPr>
             </w:pPr>
+            <w:r>
+              <w:rPr>
+                <w:rFonts w:ascii="Arial" w:eastAsia="Times New Roman" w:hAnsi="Arial" w:cs="Arial"/>
+                <w:color w:val="000000"/>
+                <w:sz w:val="24"/>
+                <w:szCs w:val="24"/>
+                <w:lang w:eastAsia="zh-CN"/>
+              </w:rPr>
+              <w:t>2.5</w:t>
+            </w:r>
           </w:p>
         </w:tc>
         <w:tc>
@@ -4198,27 +4115,7 @@
                 <w:szCs w:val="24"/>
                 <w:lang w:eastAsia="zh-CN"/>
               </w:rPr>
-              <w:t xml:space="preserve">Password field error message </w:t>
-            </w:r>
-            <w:proofErr w:type="gramStart"/>
-            <w:r>
-              <w:rPr>
-                <w:rFonts w:ascii="Times New Roman" w:eastAsia="Times New Roman" w:hAnsi="Times New Roman" w:cs="Times New Roman"/>
-                <w:sz w:val="24"/>
-                <w:szCs w:val="24"/>
-                <w:lang w:eastAsia="zh-CN"/>
-              </w:rPr>
-              <w:t>display ”The</w:t>
-            </w:r>
-            <w:proofErr w:type="gramEnd"/>
-            <w:r>
-              <w:rPr>
-                <w:rFonts w:ascii="Times New Roman" w:eastAsia="Times New Roman" w:hAnsi="Times New Roman" w:cs="Times New Roman"/>
-                <w:sz w:val="24"/>
-                <w:szCs w:val="24"/>
-                <w:lang w:eastAsia="zh-CN"/>
-              </w:rPr>
-              <w:t xml:space="preserve"> password is too short. It must contain at least 8 characters”</w:t>
+              <w:t>Password field error message display ”The password is too short. It must contain at least 8 characters”</w:t>
             </w:r>
           </w:p>
         </w:tc>
@@ -4459,7 +4356,7 @@
                 <w:szCs w:val="24"/>
                 <w:lang w:eastAsia="zh-CN"/>
               </w:rPr>
-              <w:t>1.4</w:t>
+              <w:t>3.0</w:t>
             </w:r>
           </w:p>
         </w:tc>
@@ -4845,7 +4742,6 @@
               <w:t xml:space="preserve"> and 'Log in | Django site admin' == </w:t>
             </w:r>
             <w:proofErr w:type="spellStart"/>
-            <w:proofErr w:type="gramStart"/>
             <w:r>
               <w:rPr>
                 <w:rFonts w:ascii="Times New Roman" w:eastAsia="Times New Roman" w:hAnsi="Times New Roman" w:cs="Times New Roman"/>
@@ -4856,7 +4752,6 @@
               <w:t>driver.title</w:t>
             </w:r>
             <w:proofErr w:type="spellEnd"/>
-            <w:proofErr w:type="gramEnd"/>
           </w:p>
         </w:tc>
         <w:tc>
@@ -4886,27 +4781,7 @@
                 <w:szCs w:val="24"/>
                 <w:lang w:eastAsia="zh-CN"/>
               </w:rPr>
-              <w:t xml:space="preserve">Account has not register yet </w:t>
-            </w:r>
-            <w:proofErr w:type="gramStart"/>
-            <w:r>
-              <w:rPr>
-                <w:rFonts w:ascii="Times New Roman" w:eastAsia="Times New Roman" w:hAnsi="Times New Roman" w:cs="Times New Roman"/>
-                <w:sz w:val="24"/>
-                <w:szCs w:val="24"/>
-                <w:lang w:eastAsia="zh-CN"/>
-              </w:rPr>
-              <w:t>this is why</w:t>
-            </w:r>
-            <w:proofErr w:type="gramEnd"/>
-            <w:r>
-              <w:rPr>
-                <w:rFonts w:ascii="Times New Roman" w:eastAsia="Times New Roman" w:hAnsi="Times New Roman" w:cs="Times New Roman"/>
-                <w:sz w:val="24"/>
-                <w:szCs w:val="24"/>
-                <w:lang w:eastAsia="zh-CN"/>
-              </w:rPr>
-              <w:t xml:space="preserve"> it unable to login</w:t>
+              <w:t>Account has not register yet this is why it unable to login</w:t>
             </w:r>
           </w:p>
         </w:tc>
@@ -4950,114 +4825,114 @@
                 <w:szCs w:val="24"/>
                 <w:lang w:eastAsia="zh-CN"/>
               </w:rPr>
+              <w:t>3.1</w:t>
+            </w:r>
+          </w:p>
+        </w:tc>
+        <w:tc>
+          <w:tcPr>
+            <w:tcW w:w="1408" w:type="dxa"/>
+            <w:tcBorders>
+              <w:top w:val="single" w:sz="8" w:space="0" w:color="000000"/>
+              <w:left w:val="single" w:sz="8" w:space="0" w:color="000000"/>
+              <w:bottom w:val="single" w:sz="8" w:space="0" w:color="000000"/>
+              <w:right w:val="single" w:sz="8" w:space="0" w:color="000000"/>
+            </w:tcBorders>
+            <w:tcMar>
+              <w:top w:w="100" w:type="dxa"/>
+              <w:left w:w="100" w:type="dxa"/>
+              <w:bottom w:w="100" w:type="dxa"/>
+              <w:right w:w="100" w:type="dxa"/>
+            </w:tcMar>
+          </w:tcPr>
+          <w:p>
+            <w:pPr>
+              <w:spacing w:after="0" w:line="240" w:lineRule="auto"/>
+              <w:rPr>
+                <w:rFonts w:ascii="Arial" w:eastAsia="Times New Roman" w:hAnsi="Arial" w:cs="Arial"/>
+                <w:color w:val="000000"/>
+                <w:sz w:val="24"/>
+                <w:szCs w:val="24"/>
+                <w:lang w:eastAsia="zh-CN"/>
+              </w:rPr>
+            </w:pPr>
+            <w:r>
+              <w:rPr>
+                <w:rFonts w:ascii="Arial" w:eastAsia="Times New Roman" w:hAnsi="Arial" w:cs="Arial"/>
+                <w:color w:val="000000"/>
+                <w:sz w:val="24"/>
+                <w:szCs w:val="24"/>
+                <w:lang w:eastAsia="zh-CN"/>
+              </w:rPr>
+              <w:t>Login to admin page using real account</w:t>
+            </w:r>
+          </w:p>
+        </w:tc>
+        <w:tc>
+          <w:tcPr>
+            <w:tcW w:w="1530" w:type="dxa"/>
+            <w:tcBorders>
+              <w:top w:val="single" w:sz="8" w:space="0" w:color="000000"/>
+              <w:left w:val="single" w:sz="8" w:space="0" w:color="000000"/>
+              <w:bottom w:val="single" w:sz="8" w:space="0" w:color="000000"/>
+              <w:right w:val="single" w:sz="8" w:space="0" w:color="000000"/>
+            </w:tcBorders>
+            <w:tcMar>
+              <w:top w:w="100" w:type="dxa"/>
+              <w:left w:w="100" w:type="dxa"/>
+              <w:bottom w:w="100" w:type="dxa"/>
+              <w:right w:w="100" w:type="dxa"/>
+            </w:tcMar>
+          </w:tcPr>
+          <w:p>
+            <w:pPr>
+              <w:spacing w:after="0" w:line="240" w:lineRule="auto"/>
+              <w:rPr>
+                <w:rFonts w:ascii="Times New Roman" w:eastAsia="Times New Roman" w:hAnsi="Times New Roman" w:cs="Times New Roman"/>
+                <w:sz w:val="24"/>
+                <w:szCs w:val="24"/>
+                <w:lang w:eastAsia="zh-CN"/>
+              </w:rPr>
+            </w:pPr>
+            <w:r>
+              <w:rPr>
+                <w:rFonts w:ascii="Times New Roman" w:eastAsia="Times New Roman" w:hAnsi="Times New Roman" w:cs="Times New Roman"/>
+                <w:sz w:val="24"/>
+                <w:szCs w:val="24"/>
+                <w:lang w:eastAsia="zh-CN"/>
+              </w:rPr>
+              <w:t>Input Username: Alice</w:t>
+            </w:r>
+          </w:p>
+          <w:p>
+            <w:pPr>
+              <w:spacing w:after="0" w:line="240" w:lineRule="auto"/>
+              <w:rPr>
+                <w:rFonts w:ascii="Times New Roman" w:eastAsia="Times New Roman" w:hAnsi="Times New Roman" w:cs="Times New Roman"/>
+                <w:sz w:val="24"/>
+                <w:szCs w:val="24"/>
+                <w:lang w:eastAsia="zh-CN"/>
+              </w:rPr>
+            </w:pPr>
+          </w:p>
+          <w:p>
+            <w:pPr>
+              <w:spacing w:after="0" w:line="240" w:lineRule="auto"/>
+              <w:rPr>
+                <w:rFonts w:ascii="Times New Roman" w:eastAsia="Times New Roman" w:hAnsi="Times New Roman" w:cs="Times New Roman"/>
+                <w:sz w:val="24"/>
+                <w:szCs w:val="24"/>
+                <w:lang w:eastAsia="zh-CN"/>
+              </w:rPr>
+            </w:pPr>
+            <w:r>
+              <w:rPr>
+                <w:rFonts w:ascii="Times New Roman" w:eastAsia="Times New Roman" w:hAnsi="Times New Roman" w:cs="Times New Roman"/>
+                <w:sz w:val="24"/>
+                <w:szCs w:val="24"/>
+                <w:lang w:eastAsia="zh-CN"/>
+              </w:rPr>
               <w:lastRenderedPageBreak/>
-              <w:t>1.5</w:t>
-            </w:r>
-          </w:p>
-        </w:tc>
-        <w:tc>
-          <w:tcPr>
-            <w:tcW w:w="1408" w:type="dxa"/>
-            <w:tcBorders>
-              <w:top w:val="single" w:sz="8" w:space="0" w:color="000000"/>
-              <w:left w:val="single" w:sz="8" w:space="0" w:color="000000"/>
-              <w:bottom w:val="single" w:sz="8" w:space="0" w:color="000000"/>
-              <w:right w:val="single" w:sz="8" w:space="0" w:color="000000"/>
-            </w:tcBorders>
-            <w:tcMar>
-              <w:top w:w="100" w:type="dxa"/>
-              <w:left w:w="100" w:type="dxa"/>
-              <w:bottom w:w="100" w:type="dxa"/>
-              <w:right w:w="100" w:type="dxa"/>
-            </w:tcMar>
-          </w:tcPr>
-          <w:p>
-            <w:pPr>
-              <w:spacing w:after="0" w:line="240" w:lineRule="auto"/>
-              <w:rPr>
-                <w:rFonts w:ascii="Arial" w:eastAsia="Times New Roman" w:hAnsi="Arial" w:cs="Arial"/>
-                <w:color w:val="000000"/>
-                <w:sz w:val="24"/>
-                <w:szCs w:val="24"/>
-                <w:lang w:eastAsia="zh-CN"/>
-              </w:rPr>
-            </w:pPr>
-            <w:r>
-              <w:rPr>
-                <w:rFonts w:ascii="Arial" w:eastAsia="Times New Roman" w:hAnsi="Arial" w:cs="Arial"/>
-                <w:color w:val="000000"/>
-                <w:sz w:val="24"/>
-                <w:szCs w:val="24"/>
-                <w:lang w:eastAsia="zh-CN"/>
-              </w:rPr>
-              <w:t>Login to admin page using real account</w:t>
-            </w:r>
-          </w:p>
-        </w:tc>
-        <w:tc>
-          <w:tcPr>
-            <w:tcW w:w="1530" w:type="dxa"/>
-            <w:tcBorders>
-              <w:top w:val="single" w:sz="8" w:space="0" w:color="000000"/>
-              <w:left w:val="single" w:sz="8" w:space="0" w:color="000000"/>
-              <w:bottom w:val="single" w:sz="8" w:space="0" w:color="000000"/>
-              <w:right w:val="single" w:sz="8" w:space="0" w:color="000000"/>
-            </w:tcBorders>
-            <w:tcMar>
-              <w:top w:w="100" w:type="dxa"/>
-              <w:left w:w="100" w:type="dxa"/>
-              <w:bottom w:w="100" w:type="dxa"/>
-              <w:right w:w="100" w:type="dxa"/>
-            </w:tcMar>
-          </w:tcPr>
-          <w:p>
-            <w:pPr>
-              <w:spacing w:after="0" w:line="240" w:lineRule="auto"/>
-              <w:rPr>
-                <w:rFonts w:ascii="Times New Roman" w:eastAsia="Times New Roman" w:hAnsi="Times New Roman" w:cs="Times New Roman"/>
-                <w:sz w:val="24"/>
-                <w:szCs w:val="24"/>
-                <w:lang w:eastAsia="zh-CN"/>
-              </w:rPr>
-            </w:pPr>
-            <w:r>
-              <w:rPr>
-                <w:rFonts w:ascii="Times New Roman" w:eastAsia="Times New Roman" w:hAnsi="Times New Roman" w:cs="Times New Roman"/>
-                <w:sz w:val="24"/>
-                <w:szCs w:val="24"/>
-                <w:lang w:eastAsia="zh-CN"/>
-              </w:rPr>
-              <w:t>Input Username: Alice</w:t>
-            </w:r>
-          </w:p>
-          <w:p>
-            <w:pPr>
-              <w:spacing w:after="0" w:line="240" w:lineRule="auto"/>
-              <w:rPr>
-                <w:rFonts w:ascii="Times New Roman" w:eastAsia="Times New Roman" w:hAnsi="Times New Roman" w:cs="Times New Roman"/>
-                <w:sz w:val="24"/>
-                <w:szCs w:val="24"/>
-                <w:lang w:eastAsia="zh-CN"/>
-              </w:rPr>
-            </w:pPr>
-          </w:p>
-          <w:p>
-            <w:pPr>
-              <w:spacing w:after="0" w:line="240" w:lineRule="auto"/>
-              <w:rPr>
-                <w:rFonts w:ascii="Times New Roman" w:eastAsia="Times New Roman" w:hAnsi="Times New Roman" w:cs="Times New Roman"/>
-                <w:sz w:val="24"/>
-                <w:szCs w:val="24"/>
-                <w:lang w:eastAsia="zh-CN"/>
-              </w:rPr>
-            </w:pPr>
-            <w:r>
-              <w:rPr>
-                <w:rFonts w:ascii="Times New Roman" w:eastAsia="Times New Roman" w:hAnsi="Times New Roman" w:cs="Times New Roman"/>
-                <w:sz w:val="24"/>
-                <w:szCs w:val="24"/>
-                <w:lang w:eastAsia="zh-CN"/>
-              </w:rPr>
               <w:t>Input Password:</w:t>
             </w:r>
           </w:p>
@@ -5115,6 +4990,7 @@
                 <w:szCs w:val="24"/>
                 <w:lang w:eastAsia="zh-CN"/>
               </w:rPr>
+              <w:lastRenderedPageBreak/>
               <w:t xml:space="preserve">Access admin page shown </w:t>
             </w:r>
           </w:p>
@@ -5147,7 +5023,17 @@
                 <w:szCs w:val="24"/>
                 <w:lang w:eastAsia="zh-CN"/>
               </w:rPr>
-              <w:t>Site administration | Django site admin</w:t>
+              <w:t xml:space="preserve">Site administration | </w:t>
+            </w:r>
+            <w:r>
+              <w:rPr>
+                <w:rFonts w:ascii="Times New Roman" w:eastAsia="Times New Roman" w:hAnsi="Times New Roman" w:cs="Times New Roman"/>
+                <w:sz w:val="24"/>
+                <w:szCs w:val="24"/>
+                <w:lang w:eastAsia="zh-CN"/>
+              </w:rPr>
+              <w:lastRenderedPageBreak/>
+              <w:t>Django site admin</w:t>
             </w:r>
             <w:r>
               <w:rPr>
@@ -5187,6 +5073,7 @@
                 <w:szCs w:val="24"/>
                 <w:lang w:eastAsia="zh-CN"/>
               </w:rPr>
+              <w:lastRenderedPageBreak/>
               <w:t xml:space="preserve">Access admin page shown </w:t>
             </w:r>
           </w:p>
@@ -5277,6 +5164,16 @@
                 <w:lang w:eastAsia="zh-CN"/>
               </w:rPr>
             </w:pPr>
+            <w:r>
+              <w:rPr>
+                <w:rFonts w:ascii="Arial" w:eastAsia="Times New Roman" w:hAnsi="Arial" w:cs="Arial"/>
+                <w:color w:val="000000"/>
+                <w:sz w:val="24"/>
+                <w:szCs w:val="24"/>
+                <w:lang w:eastAsia="zh-CN"/>
+              </w:rPr>
+              <w:t>3.2</w:t>
+            </w:r>
           </w:p>
         </w:tc>
         <w:tc>
@@ -5526,6 +5423,16 @@
                 <w:lang w:eastAsia="zh-CN"/>
               </w:rPr>
             </w:pPr>
+            <w:r>
+              <w:rPr>
+                <w:rFonts w:ascii="Arial" w:eastAsia="Times New Roman" w:hAnsi="Arial" w:cs="Arial"/>
+                <w:color w:val="000000"/>
+                <w:sz w:val="24"/>
+                <w:szCs w:val="24"/>
+                <w:lang w:eastAsia="zh-CN"/>
+              </w:rPr>
+              <w:t>3.3</w:t>
+            </w:r>
           </w:p>
         </w:tc>
         <w:tc>
@@ -5766,6 +5673,16 @@
                 <w:lang w:eastAsia="zh-CN"/>
               </w:rPr>
             </w:pPr>
+            <w:r>
+              <w:rPr>
+                <w:rFonts w:ascii="Arial" w:eastAsia="Times New Roman" w:hAnsi="Arial" w:cs="Arial"/>
+                <w:color w:val="000000"/>
+                <w:sz w:val="24"/>
+                <w:szCs w:val="24"/>
+                <w:lang w:eastAsia="zh-CN"/>
+              </w:rPr>
+              <w:t>3.4</w:t>
+            </w:r>
           </w:p>
         </w:tc>
         <w:tc>
@@ -6154,6 +6071,7 @@
           <w:u w:val="single"/>
           <w:lang w:eastAsia="zh-CN"/>
         </w:rPr>
+        <w:lastRenderedPageBreak/>
         <w:t xml:space="preserve">Test Scenario </w:t>
       </w:r>
       <w:r>
@@ -6270,7 +6188,7 @@
                 <w:szCs w:val="24"/>
                 <w:lang w:eastAsia="zh-CN"/>
               </w:rPr>
-              <w:t>1.6</w:t>
+              <w:t>4.0</w:t>
             </w:r>
           </w:p>
         </w:tc>
@@ -6400,7 +6318,6 @@
               </w:rPr>
             </w:pPr>
             <w:proofErr w:type="spellStart"/>
-            <w:proofErr w:type="gramStart"/>
             <w:r>
               <w:rPr>
                 <w:rFonts w:ascii="Times New Roman" w:eastAsia="Times New Roman" w:hAnsi="Times New Roman" w:cs="Times New Roman"/>
@@ -6411,7 +6328,6 @@
               <w:t>Name:Alice</w:t>
             </w:r>
             <w:proofErr w:type="spellEnd"/>
-            <w:proofErr w:type="gramEnd"/>
           </w:p>
           <w:p>
             <w:pPr>
@@ -6571,36 +6487,16 @@
                 <w:szCs w:val="24"/>
                 <w:lang w:eastAsia="zh-CN"/>
               </w:rPr>
-              <w:t xml:space="preserve"> comment is not post successful because </w:t>
-            </w:r>
-            <w:proofErr w:type="gramStart"/>
-            <w:r>
-              <w:rPr>
-                <w:rFonts w:ascii="Times New Roman" w:eastAsia="Times New Roman" w:hAnsi="Times New Roman" w:cs="Times New Roman"/>
-                <w:sz w:val="24"/>
-                <w:szCs w:val="24"/>
-                <w:lang w:eastAsia="zh-CN"/>
-              </w:rPr>
-              <w:t xml:space="preserve">the </w:t>
-            </w:r>
-            <w:r>
-              <w:rPr>
-                <w:rFonts w:ascii="Times New Roman" w:eastAsia="Times New Roman" w:hAnsi="Times New Roman" w:cs="Times New Roman"/>
-                <w:sz w:val="24"/>
-                <w:szCs w:val="24"/>
-                <w:lang w:eastAsia="zh-CN"/>
-              </w:rPr>
-              <w:t xml:space="preserve"> user</w:t>
-            </w:r>
-            <w:proofErr w:type="gramEnd"/>
-            <w:r>
-              <w:rPr>
-                <w:rFonts w:ascii="Times New Roman" w:eastAsia="Times New Roman" w:hAnsi="Times New Roman" w:cs="Times New Roman"/>
-                <w:sz w:val="24"/>
-                <w:szCs w:val="24"/>
-                <w:lang w:eastAsia="zh-CN"/>
-              </w:rPr>
-              <w:t xml:space="preserve"> has submitted empty comment on the comment box.</w:t>
+              <w:t xml:space="preserve"> comment is not post successful because the </w:t>
+            </w:r>
+            <w:r>
+              <w:rPr>
+                <w:rFonts w:ascii="Times New Roman" w:eastAsia="Times New Roman" w:hAnsi="Times New Roman" w:cs="Times New Roman"/>
+                <w:sz w:val="24"/>
+                <w:szCs w:val="24"/>
+                <w:lang w:eastAsia="zh-CN"/>
+              </w:rPr>
+              <w:t xml:space="preserve"> user has submitted empty comment on the comment box.</w:t>
             </w:r>
             <w:r>
               <w:rPr>
@@ -6645,6 +6541,16 @@
                 <w:lang w:eastAsia="zh-CN"/>
               </w:rPr>
             </w:pPr>
+            <w:r>
+              <w:rPr>
+                <w:rFonts w:ascii="Arial" w:eastAsia="Times New Roman" w:hAnsi="Arial" w:cs="Arial"/>
+                <w:color w:val="000000"/>
+                <w:sz w:val="24"/>
+                <w:szCs w:val="24"/>
+                <w:lang w:eastAsia="zh-CN"/>
+              </w:rPr>
+              <w:t>4.1</w:t>
+            </w:r>
           </w:p>
         </w:tc>
         <w:tc>
@@ -6936,27 +6842,7 @@
                 <w:szCs w:val="24"/>
                 <w:lang w:eastAsia="zh-CN"/>
               </w:rPr>
-              <w:t xml:space="preserve"> and </w:t>
-            </w:r>
-            <w:proofErr w:type="gramStart"/>
-            <w:r>
-              <w:rPr>
-                <w:rFonts w:ascii="Times New Roman" w:eastAsia="Times New Roman" w:hAnsi="Times New Roman" w:cs="Times New Roman"/>
-                <w:sz w:val="24"/>
-                <w:szCs w:val="24"/>
-                <w:lang w:eastAsia="zh-CN"/>
-              </w:rPr>
-              <w:t>this is why</w:t>
-            </w:r>
-            <w:proofErr w:type="gramEnd"/>
-            <w:r>
-              <w:rPr>
-                <w:rFonts w:ascii="Times New Roman" w:eastAsia="Times New Roman" w:hAnsi="Times New Roman" w:cs="Times New Roman"/>
-                <w:sz w:val="24"/>
-                <w:szCs w:val="24"/>
-                <w:lang w:eastAsia="zh-CN"/>
-              </w:rPr>
-              <w:t xml:space="preserve"> the comment didn’t post successfully </w:t>
+              <w:t xml:space="preserve"> and this is why the comment didn’t post successfully </w:t>
             </w:r>
           </w:p>
         </w:tc>
@@ -6992,6 +6878,16 @@
                 <w:lang w:eastAsia="zh-CN"/>
               </w:rPr>
             </w:pPr>
+            <w:r>
+              <w:rPr>
+                <w:rFonts w:ascii="Arial" w:eastAsia="Times New Roman" w:hAnsi="Arial" w:cs="Arial"/>
+                <w:color w:val="000000"/>
+                <w:sz w:val="24"/>
+                <w:szCs w:val="24"/>
+                <w:lang w:eastAsia="zh-CN"/>
+              </w:rPr>
+              <w:t>4.2</w:t>
+            </w:r>
           </w:p>
         </w:tc>
         <w:tc>
@@ -7285,7 +7181,7 @@
                 <w:szCs w:val="24"/>
                 <w:lang w:eastAsia="zh-CN"/>
               </w:rPr>
-              <w:t>1.7</w:t>
+              <w:t>4.3</w:t>
             </w:r>
           </w:p>
         </w:tc>
@@ -7630,7 +7526,7 @@
                 <w:szCs w:val="24"/>
                 <w:lang w:eastAsia="zh-CN"/>
               </w:rPr>
-              <w:t>1.8</w:t>
+              <w:t>5.0</w:t>
             </w:r>
           </w:p>
         </w:tc>
@@ -7999,7 +7895,7 @@
                 <w:szCs w:val="24"/>
                 <w:lang w:eastAsia="zh-CN"/>
               </w:rPr>
-              <w:t>1</w:t>
+              <w:t>6.0</w:t>
             </w:r>
           </w:p>
         </w:tc>
@@ -8252,6 +8148,16 @@
                 <w:lang w:eastAsia="zh-CN"/>
               </w:rPr>
             </w:pPr>
+            <w:r>
+              <w:rPr>
+                <w:rFonts w:ascii="Arial" w:eastAsia="Times New Roman" w:hAnsi="Arial" w:cs="Arial"/>
+                <w:color w:val="000000"/>
+                <w:sz w:val="24"/>
+                <w:szCs w:val="24"/>
+                <w:lang w:eastAsia="zh-CN"/>
+              </w:rPr>
+              <w:t>6.1</w:t>
+            </w:r>
           </w:p>
         </w:tc>
         <w:tc>
@@ -8521,6 +8427,16 @@
                 <w:lang w:eastAsia="zh-CN"/>
               </w:rPr>
             </w:pPr>
+            <w:r>
+              <w:rPr>
+                <w:rFonts w:ascii="Arial" w:eastAsia="Times New Roman" w:hAnsi="Arial" w:cs="Arial"/>
+                <w:color w:val="000000"/>
+                <w:sz w:val="24"/>
+                <w:szCs w:val="24"/>
+                <w:lang w:eastAsia="zh-CN"/>
+              </w:rPr>
+              <w:t>6.2</w:t>
+            </w:r>
           </w:p>
         </w:tc>
         <w:tc>
@@ -8917,6 +8833,16 @@
                 <w:lang w:eastAsia="zh-CN"/>
               </w:rPr>
             </w:pPr>
+            <w:r>
+              <w:rPr>
+                <w:rFonts w:ascii="Arial" w:eastAsia="Times New Roman" w:hAnsi="Arial" w:cs="Arial"/>
+                <w:color w:val="000000"/>
+                <w:sz w:val="24"/>
+                <w:szCs w:val="24"/>
+                <w:lang w:eastAsia="zh-CN"/>
+              </w:rPr>
+              <w:t>6.3</w:t>
+            </w:r>
           </w:p>
         </w:tc>
         <w:tc>
@@ -9074,27 +9000,36 @@
                 <w:szCs w:val="24"/>
                 <w:lang w:eastAsia="zh-CN"/>
               </w:rPr>
+              <w:t>TextArea</w:t>
+            </w:r>
+            <w:proofErr w:type="spellEnd"/>
+            <w:r>
+              <w:rPr>
+                <w:rFonts w:ascii="Times New Roman" w:eastAsia="Times New Roman" w:hAnsi="Times New Roman" w:cs="Times New Roman"/>
+                <w:sz w:val="24"/>
+                <w:szCs w:val="24"/>
+                <w:lang w:eastAsia="zh-CN"/>
+              </w:rPr>
+              <w:t xml:space="preserve"> = </w:t>
+            </w:r>
+            <w:r>
+              <w:rPr>
+                <w:rFonts w:ascii="Times New Roman" w:eastAsia="Times New Roman" w:hAnsi="Times New Roman" w:cs="Times New Roman"/>
+                <w:sz w:val="24"/>
+                <w:szCs w:val="24"/>
+                <w:lang w:eastAsia="zh-CN"/>
+              </w:rPr>
+              <w:t xml:space="preserve">Monday - watch </w:t>
+            </w:r>
+            <w:r>
+              <w:rPr>
+                <w:rFonts w:ascii="Times New Roman" w:eastAsia="Times New Roman" w:hAnsi="Times New Roman" w:cs="Times New Roman"/>
+                <w:sz w:val="24"/>
+                <w:szCs w:val="24"/>
+                <w:lang w:eastAsia="zh-CN"/>
+              </w:rPr>
               <w:lastRenderedPageBreak/>
-              <w:t>TextArea</w:t>
-            </w:r>
-            <w:proofErr w:type="spellEnd"/>
-            <w:r>
-              <w:rPr>
-                <w:rFonts w:ascii="Times New Roman" w:eastAsia="Times New Roman" w:hAnsi="Times New Roman" w:cs="Times New Roman"/>
-                <w:sz w:val="24"/>
-                <w:szCs w:val="24"/>
-                <w:lang w:eastAsia="zh-CN"/>
-              </w:rPr>
-              <w:t xml:space="preserve"> = </w:t>
-            </w:r>
-            <w:r>
-              <w:rPr>
-                <w:rFonts w:ascii="Times New Roman" w:eastAsia="Times New Roman" w:hAnsi="Times New Roman" w:cs="Times New Roman"/>
-                <w:sz w:val="24"/>
-                <w:szCs w:val="24"/>
-                <w:lang w:eastAsia="zh-CN"/>
-              </w:rPr>
-              <w:t>Monday - watch movies, Tuesday - have fun, Wednesday - working</w:t>
+              <w:t>movies, Tuesday - have fun, Wednesday - working</w:t>
             </w:r>
             <w:r>
               <w:rPr>
@@ -9283,17 +9218,7 @@
                 <w:szCs w:val="24"/>
                 <w:lang w:eastAsia="zh-CN"/>
               </w:rPr>
-              <w:t xml:space="preserve">Hence the post unable to </w:t>
-            </w:r>
-            <w:r>
-              <w:rPr>
-                <w:rFonts w:ascii="Times New Roman" w:eastAsia="Times New Roman" w:hAnsi="Times New Roman" w:cs="Times New Roman"/>
-                <w:sz w:val="24"/>
-                <w:szCs w:val="24"/>
-                <w:lang w:eastAsia="zh-CN"/>
-              </w:rPr>
-              <w:lastRenderedPageBreak/>
-              <w:t xml:space="preserve">save successfully. </w:t>
+              <w:t xml:space="preserve">Hence the post unable to save successfully. </w:t>
             </w:r>
           </w:p>
         </w:tc>
@@ -9329,6 +9254,17 @@
                 <w:lang w:eastAsia="zh-CN"/>
               </w:rPr>
             </w:pPr>
+            <w:r>
+              <w:rPr>
+                <w:rFonts w:ascii="Arial" w:eastAsia="Times New Roman" w:hAnsi="Arial" w:cs="Arial"/>
+                <w:color w:val="000000"/>
+                <w:sz w:val="24"/>
+                <w:szCs w:val="24"/>
+                <w:lang w:eastAsia="zh-CN"/>
+              </w:rPr>
+              <w:lastRenderedPageBreak/>
+              <w:t>6.4</w:t>
+            </w:r>
           </w:p>
         </w:tc>
         <w:tc>
@@ -9689,751 +9625,6 @@
           <w:sz w:val="36"/>
           <w:szCs w:val="36"/>
           <w:lang w:val="en-US"/>
-        </w:rPr>
-      </w:pPr>
-    </w:p>
-    <w:p>
-      <w:pPr>
-        <w:rPr>
-          <w:sz w:val="36"/>
-          <w:szCs w:val="36"/>
-          <w:lang w:val="en-US"/>
-        </w:rPr>
-      </w:pPr>
-      <w:r>
-        <w:rPr>
-          <w:sz w:val="36"/>
-          <w:szCs w:val="36"/>
-          <w:lang w:val="en-US"/>
-        </w:rPr>
-        <w:t>Index.html</w:t>
-      </w:r>
-    </w:p>
-    <w:p>
-      <w:pPr>
-        <w:rPr>
-          <w:noProof/>
-        </w:rPr>
-      </w:pPr>
-    </w:p>
-    <w:p>
-      <w:pPr>
-        <w:rPr>
-          <w:lang w:val="en-US"/>
-        </w:rPr>
-      </w:pPr>
-      <w:r>
-        <w:rPr>
-          <w:noProof/>
-        </w:rPr>
-        <w:drawing>
-          <wp:inline distT="0" distB="0" distL="0" distR="0" wp14:anchorId="74B215C6" wp14:editId="6EFA43C3">
-            <wp:extent cx="5731510" cy="3032760"/>
-            <wp:effectExtent l="0" t="0" r="2540" b="0"/>
-            <wp:docPr id="8" name="Picture 8"/>
-            <wp:cNvGraphicFramePr>
-              <a:graphicFrameLocks xmlns:a="http://schemas.openxmlformats.org/drawingml/2006/main" noChangeAspect="1"/>
-            </wp:cNvGraphicFramePr>
-            <a:graphic xmlns:a="http://schemas.openxmlformats.org/drawingml/2006/main">
-              <a:graphicData uri="http://schemas.openxmlformats.org/drawingml/2006/picture">
-                <pic:pic xmlns:pic="http://schemas.openxmlformats.org/drawingml/2006/picture">
-                  <pic:nvPicPr>
-                    <pic:cNvPr id="1" name=""/>
-                    <pic:cNvPicPr/>
-                  </pic:nvPicPr>
-                  <pic:blipFill rotWithShape="1">
-                    <a:blip r:embed="rId11"/>
-                    <a:srcRect b="5928"/>
-                    <a:stretch/>
-                  </pic:blipFill>
-                  <pic:spPr bwMode="auto">
-                    <a:xfrm>
-                      <a:off x="0" y="0"/>
-                      <a:ext cx="5731510" cy="3032760"/>
-                    </a:xfrm>
-                    <a:prstGeom prst="rect">
-                      <a:avLst/>
-                    </a:prstGeom>
-                    <a:ln>
-                      <a:noFill/>
-                    </a:ln>
-                    <a:extLst>
-                      <a:ext uri="{53640926-AAD7-44D8-BBD7-CCE9431645EC}">
-                        <a14:shadowObscured xmlns:a14="http://schemas.microsoft.com/office/drawing/2010/main"/>
-                      </a:ext>
-                    </a:extLst>
-                  </pic:spPr>
-                </pic:pic>
-              </a:graphicData>
-            </a:graphic>
-          </wp:inline>
-        </w:drawing>
-      </w:r>
-    </w:p>
-    <w:p>
-      <w:pPr>
-        <w:rPr>
-          <w:lang w:val="en-US"/>
-        </w:rPr>
-      </w:pPr>
-    </w:p>
-    <w:p>
-      <w:pPr>
-        <w:rPr>
-          <w:sz w:val="36"/>
-          <w:szCs w:val="36"/>
-          <w:lang w:val="en-US"/>
-        </w:rPr>
-      </w:pPr>
-    </w:p>
-    <w:p>
-      <w:pPr>
-        <w:rPr>
-          <w:sz w:val="36"/>
-          <w:szCs w:val="36"/>
-          <w:lang w:val="en-US"/>
-        </w:rPr>
-      </w:pPr>
-    </w:p>
-    <w:p>
-      <w:pPr>
-        <w:rPr>
-          <w:sz w:val="36"/>
-          <w:szCs w:val="36"/>
-          <w:lang w:val="en-US"/>
-        </w:rPr>
-      </w:pPr>
-      <w:r>
-        <w:rPr>
-          <w:sz w:val="36"/>
-          <w:szCs w:val="36"/>
-          <w:lang w:val="en-US"/>
-        </w:rPr>
-        <w:t>All test output:</w:t>
-      </w:r>
-    </w:p>
-    <w:p>
-      <w:pPr>
-        <w:rPr>
-          <w:lang w:val="en-US"/>
-        </w:rPr>
-      </w:pPr>
-      <w:r>
-        <w:rPr>
-          <w:noProof/>
-        </w:rPr>
-        <w:drawing>
-          <wp:inline distT="0" distB="0" distL="0" distR="0" wp14:anchorId="12069358" wp14:editId="214F420E">
-            <wp:extent cx="5722620" cy="3070860"/>
-            <wp:effectExtent l="0" t="0" r="0" b="0"/>
-            <wp:docPr id="2" name="Picture 2"/>
-            <wp:cNvGraphicFramePr>
-              <a:graphicFrameLocks xmlns:a="http://schemas.openxmlformats.org/drawingml/2006/main" noChangeAspect="1"/>
-            </wp:cNvGraphicFramePr>
-            <a:graphic xmlns:a="http://schemas.openxmlformats.org/drawingml/2006/main">
-              <a:graphicData uri="http://schemas.openxmlformats.org/drawingml/2006/picture">
-                <pic:pic xmlns:pic="http://schemas.openxmlformats.org/drawingml/2006/picture">
-                  <pic:nvPicPr>
-                    <pic:cNvPr id="1" name=""/>
-                    <pic:cNvPicPr/>
-                  </pic:nvPicPr>
-                  <pic:blipFill rotWithShape="1">
-                    <a:blip r:embed="rId12"/>
-                    <a:srcRect l="-1" r="155" b="4747"/>
-                    <a:stretch/>
-                  </pic:blipFill>
-                  <pic:spPr bwMode="auto">
-                    <a:xfrm>
-                      <a:off x="0" y="0"/>
-                      <a:ext cx="5722620" cy="3070860"/>
-                    </a:xfrm>
-                    <a:prstGeom prst="rect">
-                      <a:avLst/>
-                    </a:prstGeom>
-                    <a:ln>
-                      <a:noFill/>
-                    </a:ln>
-                    <a:extLst>
-                      <a:ext uri="{53640926-AAD7-44D8-BBD7-CCE9431645EC}">
-                        <a14:shadowObscured xmlns:a14="http://schemas.microsoft.com/office/drawing/2010/main"/>
-                      </a:ext>
-                    </a:extLst>
-                  </pic:spPr>
-                </pic:pic>
-              </a:graphicData>
-            </a:graphic>
-          </wp:inline>
-        </w:drawing>
-      </w:r>
-    </w:p>
-    <w:p>
-      <w:pPr>
-        <w:rPr>
-          <w:lang w:val="en-US"/>
-        </w:rPr>
-      </w:pPr>
-    </w:p>
-    <w:p>
-      <w:pPr>
-        <w:rPr>
-          <w:lang w:val="en-US"/>
-        </w:rPr>
-      </w:pPr>
-    </w:p>
-    <w:p>
-      <w:pPr>
-        <w:rPr>
-          <w:lang w:val="en-US"/>
-        </w:rPr>
-      </w:pPr>
-    </w:p>
-    <w:p>
-      <w:pPr>
-        <w:rPr>
-          <w:lang w:val="en-US"/>
-        </w:rPr>
-      </w:pPr>
-    </w:p>
-    <w:p>
-      <w:pPr>
-        <w:rPr>
-          <w:noProof/>
-          <w:sz w:val="36"/>
-          <w:szCs w:val="36"/>
-        </w:rPr>
-      </w:pPr>
-      <w:r>
-        <w:rPr>
-          <w:sz w:val="36"/>
-          <w:szCs w:val="36"/>
-          <w:lang w:val="en-US"/>
-        </w:rPr>
-        <w:t>test_selenium_userlogin.py</w:t>
-      </w:r>
-    </w:p>
-    <w:p>
-      <w:pPr>
-        <w:rPr>
-          <w:lang w:val="en-US"/>
-        </w:rPr>
-      </w:pPr>
-      <w:r>
-        <w:rPr>
-          <w:noProof/>
-        </w:rPr>
-        <w:drawing>
-          <wp:inline distT="0" distB="0" distL="0" distR="0" wp14:anchorId="78A5D791" wp14:editId="0D4BD6A1">
-            <wp:extent cx="5638800" cy="2994660"/>
-            <wp:effectExtent l="0" t="0" r="0" b="0"/>
-            <wp:docPr id="1" name="Picture 1"/>
-            <wp:cNvGraphicFramePr>
-              <a:graphicFrameLocks xmlns:a="http://schemas.openxmlformats.org/drawingml/2006/main" noChangeAspect="1"/>
-            </wp:cNvGraphicFramePr>
-            <a:graphic xmlns:a="http://schemas.openxmlformats.org/drawingml/2006/main">
-              <a:graphicData uri="http://schemas.openxmlformats.org/drawingml/2006/picture">
-                <pic:pic xmlns:pic="http://schemas.openxmlformats.org/drawingml/2006/picture">
-                  <pic:nvPicPr>
-                    <pic:cNvPr id="1" name=""/>
-                    <pic:cNvPicPr/>
-                  </pic:nvPicPr>
-                  <pic:blipFill rotWithShape="1">
-                    <a:blip r:embed="rId13"/>
-                    <a:srcRect r="1617" b="7110"/>
-                    <a:stretch/>
-                  </pic:blipFill>
-                  <pic:spPr bwMode="auto">
-                    <a:xfrm>
-                      <a:off x="0" y="0"/>
-                      <a:ext cx="5638800" cy="2994660"/>
-                    </a:xfrm>
-                    <a:prstGeom prst="rect">
-                      <a:avLst/>
-                    </a:prstGeom>
-                    <a:ln>
-                      <a:noFill/>
-                    </a:ln>
-                    <a:extLst>
-                      <a:ext uri="{53640926-AAD7-44D8-BBD7-CCE9431645EC}">
-                        <a14:shadowObscured xmlns:a14="http://schemas.microsoft.com/office/drawing/2010/main"/>
-                      </a:ext>
-                    </a:extLst>
-                  </pic:spPr>
-                </pic:pic>
-              </a:graphicData>
-            </a:graphic>
-          </wp:inline>
-        </w:drawing>
-      </w:r>
-    </w:p>
-    <w:p>
-      <w:pPr>
-        <w:rPr>
-          <w:lang w:val="en-US"/>
-        </w:rPr>
-      </w:pPr>
-    </w:p>
-    <w:p>
-      <w:pPr>
-        <w:rPr>
-          <w:lang w:val="en-US"/>
-        </w:rPr>
-      </w:pPr>
-    </w:p>
-    <w:p>
-      <w:pPr>
-        <w:rPr>
-          <w:sz w:val="36"/>
-          <w:szCs w:val="36"/>
-          <w:lang w:val="en-US"/>
-        </w:rPr>
-      </w:pPr>
-      <w:r>
-        <w:rPr>
-          <w:sz w:val="36"/>
-          <w:szCs w:val="36"/>
-          <w:lang w:val="en-US"/>
-        </w:rPr>
-        <w:t>test_selenium_redirect_url.py</w:t>
-      </w:r>
-    </w:p>
-    <w:p>
-      <w:pPr>
-        <w:rPr>
-          <w:lang w:val="en-US"/>
-        </w:rPr>
-      </w:pPr>
-      <w:r>
-        <w:rPr>
-          <w:noProof/>
-        </w:rPr>
-        <w:drawing>
-          <wp:inline distT="0" distB="0" distL="0" distR="0" wp14:anchorId="3175A931" wp14:editId="09E89A51">
-            <wp:extent cx="5722620" cy="3025140"/>
-            <wp:effectExtent l="0" t="0" r="0" b="3810"/>
-            <wp:docPr id="3" name="Picture 3"/>
-            <wp:cNvGraphicFramePr>
-              <a:graphicFrameLocks xmlns:a="http://schemas.openxmlformats.org/drawingml/2006/main" noChangeAspect="1"/>
-            </wp:cNvGraphicFramePr>
-            <a:graphic xmlns:a="http://schemas.openxmlformats.org/drawingml/2006/main">
-              <a:graphicData uri="http://schemas.openxmlformats.org/drawingml/2006/picture">
-                <pic:pic xmlns:pic="http://schemas.openxmlformats.org/drawingml/2006/picture">
-                  <pic:nvPicPr>
-                    <pic:cNvPr id="1" name=""/>
-                    <pic:cNvPicPr/>
-                  </pic:nvPicPr>
-                  <pic:blipFill rotWithShape="1">
-                    <a:blip r:embed="rId14"/>
-                    <a:srcRect l="-1" r="155" b="6165"/>
-                    <a:stretch/>
-                  </pic:blipFill>
-                  <pic:spPr bwMode="auto">
-                    <a:xfrm>
-                      <a:off x="0" y="0"/>
-                      <a:ext cx="5722620" cy="3025140"/>
-                    </a:xfrm>
-                    <a:prstGeom prst="rect">
-                      <a:avLst/>
-                    </a:prstGeom>
-                    <a:ln>
-                      <a:noFill/>
-                    </a:ln>
-                    <a:extLst>
-                      <a:ext uri="{53640926-AAD7-44D8-BBD7-CCE9431645EC}">
-                        <a14:shadowObscured xmlns:a14="http://schemas.microsoft.com/office/drawing/2010/main"/>
-                      </a:ext>
-                    </a:extLst>
-                  </pic:spPr>
-                </pic:pic>
-              </a:graphicData>
-            </a:graphic>
-          </wp:inline>
-        </w:drawing>
-      </w:r>
-    </w:p>
-    <w:p>
-      <w:pPr>
-        <w:rPr>
-          <w:lang w:val="en-US"/>
-        </w:rPr>
-      </w:pPr>
-    </w:p>
-    <w:p>
-      <w:pPr>
-        <w:rPr>
-          <w:lang w:val="en-US"/>
-        </w:rPr>
-      </w:pPr>
-    </w:p>
-    <w:p>
-      <w:pPr>
-        <w:rPr>
-          <w:lang w:val="en-US"/>
-        </w:rPr>
-      </w:pPr>
-    </w:p>
-    <w:p>
-      <w:pPr>
-        <w:rPr>
-          <w:lang w:val="en-US"/>
-        </w:rPr>
-      </w:pPr>
-    </w:p>
-    <w:p>
-      <w:pPr>
-        <w:rPr>
-          <w:sz w:val="36"/>
-          <w:szCs w:val="36"/>
-          <w:lang w:val="en-US"/>
-        </w:rPr>
-      </w:pPr>
-      <w:r>
-        <w:rPr>
-          <w:sz w:val="36"/>
-          <w:szCs w:val="36"/>
-          <w:lang w:val="en-US"/>
-        </w:rPr>
-        <w:t>test_selenium_maintainuserlist.py</w:t>
-      </w:r>
-    </w:p>
-    <w:p>
-      <w:pPr>
-        <w:rPr>
-          <w:lang w:val="en-US"/>
-        </w:rPr>
-      </w:pPr>
-      <w:r>
-        <w:rPr>
-          <w:noProof/>
-        </w:rPr>
-        <w:drawing>
-          <wp:inline distT="0" distB="0" distL="0" distR="0" wp14:anchorId="3B74BCEA" wp14:editId="08802C49">
-            <wp:extent cx="5722620" cy="3048000"/>
-            <wp:effectExtent l="0" t="0" r="0" b="0"/>
-            <wp:docPr id="4" name="Picture 4"/>
-            <wp:cNvGraphicFramePr>
-              <a:graphicFrameLocks xmlns:a="http://schemas.openxmlformats.org/drawingml/2006/main" noChangeAspect="1"/>
-            </wp:cNvGraphicFramePr>
-            <a:graphic xmlns:a="http://schemas.openxmlformats.org/drawingml/2006/main">
-              <a:graphicData uri="http://schemas.openxmlformats.org/drawingml/2006/picture">
-                <pic:pic xmlns:pic="http://schemas.openxmlformats.org/drawingml/2006/picture">
-                  <pic:nvPicPr>
-                    <pic:cNvPr id="1" name=""/>
-                    <pic:cNvPicPr/>
-                  </pic:nvPicPr>
-                  <pic:blipFill rotWithShape="1">
-                    <a:blip r:embed="rId15"/>
-                    <a:srcRect l="-1" r="155" b="5456"/>
-                    <a:stretch/>
-                  </pic:blipFill>
-                  <pic:spPr bwMode="auto">
-                    <a:xfrm>
-                      <a:off x="0" y="0"/>
-                      <a:ext cx="5722620" cy="3048000"/>
-                    </a:xfrm>
-                    <a:prstGeom prst="rect">
-                      <a:avLst/>
-                    </a:prstGeom>
-                    <a:ln>
-                      <a:noFill/>
-                    </a:ln>
-                    <a:extLst>
-                      <a:ext uri="{53640926-AAD7-44D8-BBD7-CCE9431645EC}">
-                        <a14:shadowObscured xmlns:a14="http://schemas.microsoft.com/office/drawing/2010/main"/>
-                      </a:ext>
-                    </a:extLst>
-                  </pic:spPr>
-                </pic:pic>
-              </a:graphicData>
-            </a:graphic>
-          </wp:inline>
-        </w:drawing>
-      </w:r>
-    </w:p>
-    <w:p>
-      <w:pPr>
-        <w:rPr>
-          <w:lang w:val="en-US"/>
-        </w:rPr>
-      </w:pPr>
-    </w:p>
-    <w:p>
-      <w:pPr>
-        <w:rPr>
-          <w:sz w:val="36"/>
-          <w:szCs w:val="36"/>
-          <w:lang w:val="en-US"/>
-        </w:rPr>
-      </w:pPr>
-    </w:p>
-    <w:p>
-      <w:pPr>
-        <w:rPr>
-          <w:sz w:val="36"/>
-          <w:szCs w:val="36"/>
-          <w:lang w:val="en-US"/>
-        </w:rPr>
-      </w:pPr>
-      <w:r>
-        <w:rPr>
-          <w:sz w:val="36"/>
-          <w:szCs w:val="36"/>
-          <w:lang w:val="en-US"/>
-        </w:rPr>
-        <w:t>test_selenium_createuser.py</w:t>
-      </w:r>
-    </w:p>
-    <w:p>
-      <w:pPr>
-        <w:rPr>
-          <w:lang w:val="en-US"/>
-        </w:rPr>
-      </w:pPr>
-      <w:r>
-        <w:rPr>
-          <w:noProof/>
-        </w:rPr>
-        <w:drawing>
-          <wp:inline distT="0" distB="0" distL="0" distR="0" wp14:anchorId="382FA6BD" wp14:editId="171C7FAC">
-            <wp:extent cx="5722620" cy="3032760"/>
-            <wp:effectExtent l="0" t="0" r="0" b="0"/>
-            <wp:docPr id="5" name="Picture 5"/>
-            <wp:cNvGraphicFramePr>
-              <a:graphicFrameLocks xmlns:a="http://schemas.openxmlformats.org/drawingml/2006/main" noChangeAspect="1"/>
-            </wp:cNvGraphicFramePr>
-            <a:graphic xmlns:a="http://schemas.openxmlformats.org/drawingml/2006/main">
-              <a:graphicData uri="http://schemas.openxmlformats.org/drawingml/2006/picture">
-                <pic:pic xmlns:pic="http://schemas.openxmlformats.org/drawingml/2006/picture">
-                  <pic:nvPicPr>
-                    <pic:cNvPr id="1" name=""/>
-                    <pic:cNvPicPr/>
-                  </pic:nvPicPr>
-                  <pic:blipFill rotWithShape="1">
-                    <a:blip r:embed="rId16"/>
-                    <a:srcRect l="-1" r="155" b="5928"/>
-                    <a:stretch/>
-                  </pic:blipFill>
-                  <pic:spPr bwMode="auto">
-                    <a:xfrm>
-                      <a:off x="0" y="0"/>
-                      <a:ext cx="5722620" cy="3032760"/>
-                    </a:xfrm>
-                    <a:prstGeom prst="rect">
-                      <a:avLst/>
-                    </a:prstGeom>
-                    <a:ln>
-                      <a:noFill/>
-                    </a:ln>
-                    <a:extLst>
-                      <a:ext uri="{53640926-AAD7-44D8-BBD7-CCE9431645EC}">
-                        <a14:shadowObscured xmlns:a14="http://schemas.microsoft.com/office/drawing/2010/main"/>
-                      </a:ext>
-                    </a:extLst>
-                  </pic:spPr>
-                </pic:pic>
-              </a:graphicData>
-            </a:graphic>
-          </wp:inline>
-        </w:drawing>
-      </w:r>
-    </w:p>
-    <w:p>
-      <w:pPr>
-        <w:rPr>
-          <w:lang w:val="en-US"/>
-        </w:rPr>
-      </w:pPr>
-    </w:p>
-    <w:p>
-      <w:pPr>
-        <w:rPr>
-          <w:lang w:val="en-US"/>
-        </w:rPr>
-      </w:pPr>
-    </w:p>
-    <w:p>
-      <w:pPr>
-        <w:rPr>
-          <w:lang w:val="en-US"/>
-        </w:rPr>
-      </w:pPr>
-    </w:p>
-    <w:p>
-      <w:pPr>
-        <w:rPr>
-          <w:lang w:val="en-US"/>
-        </w:rPr>
-      </w:pPr>
-    </w:p>
-    <w:p>
-      <w:pPr>
-        <w:rPr>
-          <w:sz w:val="36"/>
-          <w:szCs w:val="36"/>
-          <w:lang w:val="en-US"/>
-        </w:rPr>
-      </w:pPr>
-      <w:r>
-        <w:rPr>
-          <w:sz w:val="36"/>
-          <w:szCs w:val="36"/>
-          <w:lang w:val="en-US"/>
-        </w:rPr>
-        <w:t>test_selenium_createpostandcategory.py</w:t>
-      </w:r>
-    </w:p>
-    <w:p>
-      <w:pPr>
-        <w:rPr>
-          <w:lang w:val="en-US"/>
-        </w:rPr>
-      </w:pPr>
-      <w:r>
-        <w:rPr>
-          <w:noProof/>
-        </w:rPr>
-        <w:drawing>
-          <wp:inline distT="0" distB="0" distL="0" distR="0" wp14:anchorId="3B5AA940" wp14:editId="201BC5D5">
-            <wp:extent cx="5722620" cy="3078480"/>
-            <wp:effectExtent l="0" t="0" r="0" b="7620"/>
-            <wp:docPr id="6" name="Picture 6"/>
-            <wp:cNvGraphicFramePr>
-              <a:graphicFrameLocks xmlns:a="http://schemas.openxmlformats.org/drawingml/2006/main" noChangeAspect="1"/>
-            </wp:cNvGraphicFramePr>
-            <a:graphic xmlns:a="http://schemas.openxmlformats.org/drawingml/2006/main">
-              <a:graphicData uri="http://schemas.openxmlformats.org/drawingml/2006/picture">
-                <pic:pic xmlns:pic="http://schemas.openxmlformats.org/drawingml/2006/picture">
-                  <pic:nvPicPr>
-                    <pic:cNvPr id="1" name=""/>
-                    <pic:cNvPicPr/>
-                  </pic:nvPicPr>
-                  <pic:blipFill rotWithShape="1">
-                    <a:blip r:embed="rId17"/>
-                    <a:srcRect l="-1" r="155" b="4511"/>
-                    <a:stretch/>
-                  </pic:blipFill>
-                  <pic:spPr bwMode="auto">
-                    <a:xfrm>
-                      <a:off x="0" y="0"/>
-                      <a:ext cx="5722620" cy="3078480"/>
-                    </a:xfrm>
-                    <a:prstGeom prst="rect">
-                      <a:avLst/>
-                    </a:prstGeom>
-                    <a:ln>
-                      <a:noFill/>
-                    </a:ln>
-                    <a:extLst>
-                      <a:ext uri="{53640926-AAD7-44D8-BBD7-CCE9431645EC}">
-                        <a14:shadowObscured xmlns:a14="http://schemas.microsoft.com/office/drawing/2010/main"/>
-                      </a:ext>
-                    </a:extLst>
-                  </pic:spPr>
-                </pic:pic>
-              </a:graphicData>
-            </a:graphic>
-          </wp:inline>
-        </w:drawing>
-      </w:r>
-    </w:p>
-    <w:p>
-      <w:pPr>
-        <w:rPr>
-          <w:lang w:val="en-US"/>
-        </w:rPr>
-      </w:pPr>
-    </w:p>
-    <w:p>
-      <w:pPr>
-        <w:rPr>
-          <w:sz w:val="36"/>
-          <w:szCs w:val="36"/>
-          <w:lang w:val="en-US"/>
-        </w:rPr>
-      </w:pPr>
-    </w:p>
-    <w:p>
-      <w:pPr>
-        <w:rPr>
-          <w:sz w:val="36"/>
-          <w:szCs w:val="36"/>
-          <w:lang w:val="en-US"/>
-        </w:rPr>
-      </w:pPr>
-      <w:r>
-        <w:rPr>
-          <w:sz w:val="36"/>
-          <w:szCs w:val="36"/>
-          <w:lang w:val="en-US"/>
-        </w:rPr>
-        <w:t>test_selenium_blogpost.py</w:t>
-      </w:r>
-    </w:p>
-    <w:p>
-      <w:pPr>
-        <w:rPr>
-          <w:lang w:val="en-US"/>
-        </w:rPr>
-      </w:pPr>
-      <w:r>
-        <w:rPr>
-          <w:noProof/>
-        </w:rPr>
-        <w:drawing>
-          <wp:inline distT="0" distB="0" distL="0" distR="0" wp14:anchorId="64813E17" wp14:editId="4D37DDA8">
-            <wp:extent cx="5715000" cy="3078480"/>
-            <wp:effectExtent l="0" t="0" r="0" b="7620"/>
-            <wp:docPr id="7" name="Picture 7"/>
-            <wp:cNvGraphicFramePr>
-              <a:graphicFrameLocks xmlns:a="http://schemas.openxmlformats.org/drawingml/2006/main" noChangeAspect="1"/>
-            </wp:cNvGraphicFramePr>
-            <a:graphic xmlns:a="http://schemas.openxmlformats.org/drawingml/2006/main">
-              <a:graphicData uri="http://schemas.openxmlformats.org/drawingml/2006/picture">
-                <pic:pic xmlns:pic="http://schemas.openxmlformats.org/drawingml/2006/picture">
-                  <pic:nvPicPr>
-                    <pic:cNvPr id="1" name=""/>
-                    <pic:cNvPicPr/>
-                  </pic:nvPicPr>
-                  <pic:blipFill rotWithShape="1">
-                    <a:blip r:embed="rId18"/>
-                    <a:srcRect r="288" b="4511"/>
-                    <a:stretch/>
-                  </pic:blipFill>
-                  <pic:spPr bwMode="auto">
-                    <a:xfrm>
-                      <a:off x="0" y="0"/>
-                      <a:ext cx="5715000" cy="3078480"/>
-                    </a:xfrm>
-                    <a:prstGeom prst="rect">
-                      <a:avLst/>
-                    </a:prstGeom>
-                    <a:ln>
-                      <a:noFill/>
-                    </a:ln>
-                    <a:extLst>
-                      <a:ext uri="{53640926-AAD7-44D8-BBD7-CCE9431645EC}">
-                        <a14:shadowObscured xmlns:a14="http://schemas.microsoft.com/office/drawing/2010/main"/>
-                      </a:ext>
-                    </a:extLst>
-                  </pic:spPr>
-                </pic:pic>
-              </a:graphicData>
-            </a:graphic>
-          </wp:inline>
-        </w:drawing>
-      </w:r>
-    </w:p>
-    <w:p>
-      <w:pPr>
-        <w:spacing w:after="0" w:line="240" w:lineRule="auto"/>
-        <w:rPr>
-          <w:rFonts w:ascii="Arial" w:eastAsia="Times New Roman" w:hAnsi="Arial" w:cs="Arial"/>
-          <w:b/>
-          <w:bCs/>
-          <w:color w:val="000000"/>
-          <w:sz w:val="28"/>
-          <w:szCs w:val="28"/>
-          <w:u w:val="single"/>
-          <w:lang w:eastAsia="zh-CN"/>
         </w:rPr>
       </w:pPr>
     </w:p>

</xml_diff>